<commit_message>
Déplacer le dossier Livrables dans Personnel
</commit_message>
<xml_diff>
--- a/Personnel/Rapport module 306.docx
+++ b/Personnel/Rapport module 306.docx
@@ -2093,7 +2093,7 @@
             <w:noProof/>
             <w:webHidden/>
           </w:rPr>
-          <w:t>5</w:t>
+          <w:t>6</w:t>
         </w:r>
         <w:r>
           <w:rPr>
@@ -2183,7 +2183,7 @@
             <w:noProof/>
             <w:webHidden/>
           </w:rPr>
-          <w:t>5</w:t>
+          <w:t>6</w:t>
         </w:r>
         <w:r>
           <w:rPr>
@@ -2273,7 +2273,7 @@
             <w:noProof/>
             <w:webHidden/>
           </w:rPr>
-          <w:t>5</w:t>
+          <w:t>6</w:t>
         </w:r>
         <w:r>
           <w:rPr>
@@ -2363,7 +2363,7 @@
             <w:noProof/>
             <w:webHidden/>
           </w:rPr>
-          <w:t>5</w:t>
+          <w:t>6</w:t>
         </w:r>
         <w:r>
           <w:rPr>
@@ -2457,7 +2457,7 @@
             <w:noProof/>
             <w:webHidden/>
           </w:rPr>
-          <w:t>5</w:t>
+          <w:t>6</w:t>
         </w:r>
         <w:r>
           <w:rPr>
@@ -2547,7 +2547,7 @@
             <w:noProof/>
             <w:webHidden/>
           </w:rPr>
-          <w:t>5</w:t>
+          <w:t>6</w:t>
         </w:r>
         <w:r>
           <w:rPr>
@@ -2637,7 +2637,7 @@
             <w:noProof/>
             <w:webHidden/>
           </w:rPr>
-          <w:t>5</w:t>
+          <w:t>6</w:t>
         </w:r>
         <w:r>
           <w:rPr>
@@ -2727,7 +2727,7 @@
             <w:noProof/>
             <w:webHidden/>
           </w:rPr>
-          <w:t>5</w:t>
+          <w:t>6</w:t>
         </w:r>
         <w:r>
           <w:rPr>
@@ -3185,7 +3185,7 @@
             <w:noProof/>
             <w:webHidden/>
           </w:rPr>
-          <w:t>6</w:t>
+          <w:t>7</w:t>
         </w:r>
         <w:r>
           <w:rPr>
@@ -3275,7 +3275,7 @@
             <w:noProof/>
             <w:webHidden/>
           </w:rPr>
-          <w:t>6</w:t>
+          <w:t>7</w:t>
         </w:r>
         <w:r>
           <w:rPr>
@@ -3365,7 +3365,7 @@
             <w:noProof/>
             <w:webHidden/>
           </w:rPr>
-          <w:t>6</w:t>
+          <w:t>7</w:t>
         </w:r>
         <w:r>
           <w:rPr>
@@ -3455,7 +3455,7 @@
             <w:noProof/>
             <w:webHidden/>
           </w:rPr>
-          <w:t>6</w:t>
+          <w:t>7</w:t>
         </w:r>
         <w:r>
           <w:rPr>
@@ -3549,7 +3549,7 @@
             <w:noProof/>
             <w:webHidden/>
           </w:rPr>
-          <w:t>6</w:t>
+          <w:t>7</w:t>
         </w:r>
         <w:r>
           <w:rPr>
@@ -4411,62 +4411,47 @@
     </w:p>
     <w:p>
       <w:pPr>
-        <w:pStyle w:val="Titre3"/>
-        <w:rPr>
-          <w:rFonts w:ascii="Calibri" w:hAnsi="Calibri" w:cs="Calibri"/>
-          <w:szCs w:val="24"/>
-        </w:rPr>
+        <w:pStyle w:val="Titre2"/>
       </w:pPr>
       <w:bookmarkStart w:id="22" w:name="_Toc532179959"/>
       <w:bookmarkStart w:id="23" w:name="_Toc165969643"/>
       <w:r>
-        <w:rPr>
-          <w:rFonts w:ascii="Calibri" w:hAnsi="Calibri" w:cs="Calibri"/>
-          <w:szCs w:val="24"/>
-        </w:rPr>
         <w:t>D13 Salle de classe</w:t>
       </w:r>
     </w:p>
     <w:tbl>
       <w:tblPr>
-        <w:tblW w:w="9195" w:type="dxa"/>
-        <w:tblCellSpacing w:w="0" w:type="dxa"/>
+        <w:tblW w:w="0" w:type="auto"/>
+        <w:tblBorders>
+          <w:top w:val="single" w:sz="4" w:space="0" w:color="auto"/>
+          <w:left w:val="single" w:sz="4" w:space="0" w:color="auto"/>
+          <w:bottom w:val="single" w:sz="4" w:space="0" w:color="auto"/>
+          <w:right w:val="single" w:sz="4" w:space="0" w:color="auto"/>
+          <w:insideH w:val="single" w:sz="4" w:space="0" w:color="auto"/>
+          <w:insideV w:val="single" w:sz="4" w:space="0" w:color="auto"/>
+        </w:tblBorders>
         <w:tblCellMar>
-          <w:top w:w="105" w:type="dxa"/>
-          <w:left w:w="105" w:type="dxa"/>
-          <w:bottom w:w="105" w:type="dxa"/>
-          <w:right w:w="105" w:type="dxa"/>
+          <w:left w:w="10" w:type="dxa"/>
+          <w:right w:w="10" w:type="dxa"/>
         </w:tblCellMar>
         <w:tblLook w:val="04A0" w:firstRow="1" w:lastRow="0" w:firstColumn="1" w:lastColumn="0" w:noHBand="0" w:noVBand="1"/>
       </w:tblPr>
       <w:tblGrid>
-        <w:gridCol w:w="9195"/>
+        <w:gridCol w:w="9090"/>
       </w:tblGrid>
       <w:tr>
-        <w:trPr>
-          <w:tblCellSpacing w:w="0" w:type="dxa"/>
-        </w:trPr>
         <w:tc>
           <w:tcPr>
-            <w:tcW w:w="9195" w:type="dxa"/>
+            <w:tcW w:w="0" w:type="auto"/>
             <w:tcBorders>
-              <w:top w:val="single" w:sz="6" w:space="0" w:color="000000"/>
-              <w:left w:val="single" w:sz="6" w:space="0" w:color="000000"/>
-              <w:bottom w:val="single" w:sz="6" w:space="0" w:color="000000"/>
-              <w:right w:val="single" w:sz="6" w:space="0" w:color="000000"/>
+              <w:top w:val="single" w:sz="4" w:space="0" w:color="auto"/>
+              <w:left w:val="single" w:sz="4" w:space="0" w:color="auto"/>
+              <w:bottom w:val="single" w:sz="4" w:space="0" w:color="auto"/>
+              <w:right w:val="single" w:sz="4" w:space="0" w:color="auto"/>
             </w:tcBorders>
-            <w:tcMar>
-              <w:top w:w="0" w:type="dxa"/>
-              <w:left w:w="108" w:type="dxa"/>
-              <w:bottom w:w="0" w:type="dxa"/>
-              <w:right w:w="108" w:type="dxa"/>
-            </w:tcMar>
             <w:hideMark/>
           </w:tcPr>
           <w:p>
-            <w:pPr>
-              <w:pStyle w:val="western"/>
-            </w:pPr>
             <w:proofErr w:type="gramStart"/>
             <w:r>
               <w:t>En tant que utilisateur</w:t>
@@ -4487,30 +4472,19 @@
         </w:tc>
       </w:tr>
       <w:tr>
-        <w:trPr>
-          <w:tblCellSpacing w:w="0" w:type="dxa"/>
-        </w:trPr>
         <w:tc>
           <w:tcPr>
-            <w:tcW w:w="9195" w:type="dxa"/>
+            <w:tcW w:w="0" w:type="auto"/>
             <w:tcBorders>
-              <w:top w:val="single" w:sz="6" w:space="0" w:color="000000"/>
-              <w:left w:val="single" w:sz="6" w:space="0" w:color="000000"/>
-              <w:bottom w:val="single" w:sz="6" w:space="0" w:color="000000"/>
-              <w:right w:val="single" w:sz="6" w:space="0" w:color="000000"/>
+              <w:top w:val="single" w:sz="4" w:space="0" w:color="auto"/>
+              <w:left w:val="single" w:sz="4" w:space="0" w:color="auto"/>
+              <w:bottom w:val="single" w:sz="4" w:space="0" w:color="auto"/>
+              <w:right w:val="single" w:sz="4" w:space="0" w:color="auto"/>
             </w:tcBorders>
-            <w:tcMar>
-              <w:top w:w="0" w:type="dxa"/>
-              <w:left w:w="108" w:type="dxa"/>
-              <w:bottom w:w="0" w:type="dxa"/>
-              <w:right w:w="108" w:type="dxa"/>
-            </w:tcMar>
             <w:hideMark/>
           </w:tcPr>
           <w:p>
             <w:pPr>
-              <w:pStyle w:val="western"/>
-              <w:spacing w:after="0"/>
               <w:jc w:val="center"/>
             </w:pPr>
             <w:r>
@@ -4527,48 +4501,26 @@
           </w:p>
           <w:tbl>
             <w:tblPr>
-              <w:tblW w:w="5160" w:type="dxa"/>
-              <w:tblCellSpacing w:w="0" w:type="dxa"/>
+              <w:tblW w:w="0" w:type="auto"/>
               <w:tblCellMar>
-                <w:top w:w="105" w:type="dxa"/>
-                <w:left w:w="105" w:type="dxa"/>
-                <w:bottom w:w="105" w:type="dxa"/>
-                <w:right w:w="105" w:type="dxa"/>
+                <w:left w:w="10" w:type="dxa"/>
+                <w:right w:w="10" w:type="dxa"/>
               </w:tblCellMar>
               <w:tblLook w:val="04A0" w:firstRow="1" w:lastRow="0" w:firstColumn="1" w:lastColumn="0" w:noHBand="0" w:noVBand="1"/>
             </w:tblPr>
             <w:tblGrid>
-              <w:gridCol w:w="3766"/>
-              <w:gridCol w:w="1394"/>
+              <w:gridCol w:w="1154"/>
+              <w:gridCol w:w="7916"/>
             </w:tblGrid>
             <w:tr>
-              <w:trPr>
-                <w:tblCellSpacing w:w="0" w:type="dxa"/>
-              </w:trPr>
               <w:tc>
                 <w:tcPr>
-                  <w:tcW w:w="32767" w:type="dxa"/>
-                  <w:tcBorders>
-                    <w:top w:val="nil"/>
-                    <w:left w:val="nil"/>
-                    <w:bottom w:val="nil"/>
-                    <w:right w:val="nil"/>
-                  </w:tcBorders>
-                  <w:tcMar>
-                    <w:top w:w="0" w:type="dxa"/>
-                    <w:left w:w="0" w:type="dxa"/>
-                    <w:bottom w:w="0" w:type="dxa"/>
-                    <w:right w:w="0" w:type="dxa"/>
-                  </w:tcMar>
+                  <w:tcW w:w="0" w:type="auto"/>
                   <w:hideMark/>
                 </w:tcPr>
                 <w:p>
-                  <w:pPr>
-                    <w:pStyle w:val="western"/>
-                  </w:pPr>
                   <w:proofErr w:type="gramStart"/>
                   <w:r>
-                    <w:lastRenderedPageBreak/>
                     <w:t>se</w:t>
                   </w:r>
                   <w:proofErr w:type="gramEnd"/>
@@ -4579,25 +4531,10 @@
               </w:tc>
               <w:tc>
                 <w:tcPr>
-                  <w:tcW w:w="4845" w:type="dxa"/>
-                  <w:tcBorders>
-                    <w:top w:val="nil"/>
-                    <w:left w:val="nil"/>
-                    <w:bottom w:val="nil"/>
-                    <w:right w:val="nil"/>
-                  </w:tcBorders>
-                  <w:tcMar>
-                    <w:top w:w="0" w:type="dxa"/>
-                    <w:left w:w="0" w:type="dxa"/>
-                    <w:bottom w:w="0" w:type="dxa"/>
-                    <w:right w:w="0" w:type="dxa"/>
-                  </w:tcMar>
+                  <w:tcW w:w="0" w:type="auto"/>
                   <w:hideMark/>
                 </w:tcPr>
                 <w:p>
-                  <w:pPr>
-                    <w:pStyle w:val="western"/>
-                  </w:pPr>
                   <w:proofErr w:type="gramStart"/>
                   <w:r>
                     <w:t>la</w:t>
@@ -4610,30 +4547,12 @@
               </w:tc>
             </w:tr>
             <w:tr>
-              <w:trPr>
-                <w:tblCellSpacing w:w="0" w:type="dxa"/>
-              </w:trPr>
               <w:tc>
                 <w:tcPr>
-                  <w:tcW w:w="32767" w:type="dxa"/>
-                  <w:tcBorders>
-                    <w:top w:val="nil"/>
-                    <w:left w:val="nil"/>
-                    <w:bottom w:val="nil"/>
-                    <w:right w:val="nil"/>
-                  </w:tcBorders>
-                  <w:tcMar>
-                    <w:top w:w="0" w:type="dxa"/>
-                    <w:left w:w="0" w:type="dxa"/>
-                    <w:bottom w:w="0" w:type="dxa"/>
-                    <w:right w:w="0" w:type="dxa"/>
-                  </w:tcMar>
+                  <w:tcW w:w="0" w:type="auto"/>
                   <w:hideMark/>
                 </w:tcPr>
                 <w:p>
-                  <w:pPr>
-                    <w:pStyle w:val="western"/>
-                  </w:pPr>
                   <w:proofErr w:type="gramStart"/>
                   <w:r>
                     <w:t>crochet</w:t>
@@ -4643,25 +4562,10 @@
               </w:tc>
               <w:tc>
                 <w:tcPr>
-                  <w:tcW w:w="4845" w:type="dxa"/>
-                  <w:tcBorders>
-                    <w:top w:val="nil"/>
-                    <w:left w:val="nil"/>
-                    <w:bottom w:val="nil"/>
-                    <w:right w:val="nil"/>
-                  </w:tcBorders>
-                  <w:tcMar>
-                    <w:top w:w="0" w:type="dxa"/>
-                    <w:left w:w="0" w:type="dxa"/>
-                    <w:bottom w:w="0" w:type="dxa"/>
-                    <w:right w:w="0" w:type="dxa"/>
-                  </w:tcMar>
+                  <w:tcW w:w="0" w:type="auto"/>
                   <w:hideMark/>
                 </w:tcPr>
                 <w:p>
-                  <w:pPr>
-                    <w:pStyle w:val="western"/>
-                  </w:pPr>
                   <w:proofErr w:type="gramStart"/>
                   <w:r>
                     <w:t>sur</w:t>
@@ -4674,30 +4578,12 @@
               </w:tc>
             </w:tr>
             <w:tr>
-              <w:trPr>
-                <w:tblCellSpacing w:w="0" w:type="dxa"/>
-              </w:trPr>
               <w:tc>
                 <w:tcPr>
-                  <w:tcW w:w="32767" w:type="dxa"/>
-                  <w:tcBorders>
-                    <w:top w:val="nil"/>
-                    <w:left w:val="nil"/>
-                    <w:bottom w:val="nil"/>
-                    <w:right w:val="nil"/>
-                  </w:tcBorders>
-                  <w:tcMar>
-                    <w:top w:w="0" w:type="dxa"/>
-                    <w:left w:w="0" w:type="dxa"/>
-                    <w:bottom w:w="0" w:type="dxa"/>
-                    <w:right w:w="0" w:type="dxa"/>
-                  </w:tcMar>
+                  <w:tcW w:w="0" w:type="auto"/>
                   <w:hideMark/>
                 </w:tcPr>
                 <w:p>
-                  <w:pPr>
-                    <w:pStyle w:val="western"/>
-                  </w:pPr>
                   <w:proofErr w:type="gramStart"/>
                   <w:r>
                     <w:t>tableaux</w:t>
@@ -4707,25 +4593,10 @@
               </w:tc>
               <w:tc>
                 <w:tcPr>
-                  <w:tcW w:w="4845" w:type="dxa"/>
-                  <w:tcBorders>
-                    <w:top w:val="nil"/>
-                    <w:left w:val="nil"/>
-                    <w:bottom w:val="nil"/>
-                    <w:right w:val="nil"/>
-                  </w:tcBorders>
-                  <w:tcMar>
-                    <w:top w:w="0" w:type="dxa"/>
-                    <w:left w:w="0" w:type="dxa"/>
-                    <w:bottom w:w="0" w:type="dxa"/>
-                    <w:right w:w="0" w:type="dxa"/>
-                  </w:tcMar>
+                  <w:tcW w:w="0" w:type="auto"/>
                   <w:hideMark/>
                 </w:tcPr>
                 <w:p>
-                  <w:pPr>
-                    <w:pStyle w:val="western"/>
-                  </w:pPr>
                   <w:proofErr w:type="gramStart"/>
                   <w:r>
                     <w:t>il</w:t>
@@ -4740,7 +4611,11 @@
                   </w:r>
                   <w:proofErr w:type="spellEnd"/>
                   <w:r>
-                    <w:t xml:space="preserve"> de longueur et 1m70 de hauteur, il se trouve pile au </w:t>
+                    <w:t xml:space="preserve"> de longueur et 1m70 de hauteur, il se </w:t>
+                  </w:r>
+                  <w:r>
+                    <w:lastRenderedPageBreak/>
+                    <w:t xml:space="preserve">trouve pile au </w:t>
                   </w:r>
                   <w:proofErr w:type="spellStart"/>
                   <w:r>
@@ -4756,38 +4631,21 @@
                   </w:r>
                   <w:proofErr w:type="spellEnd"/>
                   <w:r>
-                    <w:t xml:space="preserve"> l'est de la porte d'entrée.</w:t>
+                    <w:t xml:space="preserve"> l'est de la salle.</w:t>
                   </w:r>
                 </w:p>
               </w:tc>
             </w:tr>
             <w:tr>
-              <w:trPr>
-                <w:tblCellSpacing w:w="0" w:type="dxa"/>
-              </w:trPr>
               <w:tc>
                 <w:tcPr>
-                  <w:tcW w:w="32767" w:type="dxa"/>
-                  <w:tcBorders>
-                    <w:top w:val="nil"/>
-                    <w:left w:val="nil"/>
-                    <w:bottom w:val="nil"/>
-                    <w:right w:val="nil"/>
-                  </w:tcBorders>
-                  <w:tcMar>
-                    <w:top w:w="0" w:type="dxa"/>
-                    <w:left w:w="0" w:type="dxa"/>
-                    <w:bottom w:w="0" w:type="dxa"/>
-                    <w:right w:w="0" w:type="dxa"/>
-                  </w:tcMar>
+                  <w:tcW w:w="0" w:type="auto"/>
                   <w:hideMark/>
                 </w:tcPr>
                 <w:p>
-                  <w:pPr>
-                    <w:pStyle w:val="western"/>
-                  </w:pPr>
                   <w:proofErr w:type="gramStart"/>
                   <w:r>
+                    <w:lastRenderedPageBreak/>
                     <w:t>bureau</w:t>
                   </w:r>
                   <w:proofErr w:type="gramEnd"/>
@@ -4798,25 +4656,10 @@
               </w:tc>
               <w:tc>
                 <w:tcPr>
-                  <w:tcW w:w="4845" w:type="dxa"/>
-                  <w:tcBorders>
-                    <w:top w:val="nil"/>
-                    <w:left w:val="nil"/>
-                    <w:bottom w:val="nil"/>
-                    <w:right w:val="nil"/>
-                  </w:tcBorders>
-                  <w:tcMar>
-                    <w:top w:w="0" w:type="dxa"/>
-                    <w:left w:w="0" w:type="dxa"/>
-                    <w:bottom w:w="0" w:type="dxa"/>
-                    <w:right w:w="0" w:type="dxa"/>
-                  </w:tcMar>
+                  <w:tcW w:w="0" w:type="auto"/>
                   <w:hideMark/>
                 </w:tcPr>
                 <w:p>
-                  <w:pPr>
-                    <w:pStyle w:val="western"/>
-                  </w:pPr>
                   <w:proofErr w:type="gramStart"/>
                   <w:r>
                     <w:t>le</w:t>
@@ -4853,30 +4696,12 @@
               </w:tc>
             </w:tr>
             <w:tr>
-              <w:trPr>
-                <w:tblCellSpacing w:w="0" w:type="dxa"/>
-              </w:trPr>
               <w:tc>
                 <w:tcPr>
-                  <w:tcW w:w="32767" w:type="dxa"/>
-                  <w:tcBorders>
-                    <w:top w:val="nil"/>
-                    <w:left w:val="nil"/>
-                    <w:bottom w:val="nil"/>
-                    <w:right w:val="nil"/>
-                  </w:tcBorders>
-                  <w:tcMar>
-                    <w:top w:w="0" w:type="dxa"/>
-                    <w:left w:w="0" w:type="dxa"/>
-                    <w:bottom w:w="0" w:type="dxa"/>
-                    <w:right w:w="0" w:type="dxa"/>
-                  </w:tcMar>
+                  <w:tcW w:w="0" w:type="auto"/>
                   <w:hideMark/>
                 </w:tcPr>
                 <w:p>
-                  <w:pPr>
-                    <w:pStyle w:val="western"/>
-                  </w:pPr>
                   <w:proofErr w:type="gramStart"/>
                   <w:r>
                     <w:t>table</w:t>
@@ -4889,36 +4714,251 @@
               </w:tc>
               <w:tc>
                 <w:tcPr>
-                  <w:tcW w:w="4845" w:type="dxa"/>
-                  <w:tcBorders>
-                    <w:top w:val="nil"/>
-                    <w:left w:val="nil"/>
-                    <w:bottom w:val="nil"/>
-                    <w:right w:val="nil"/>
-                  </w:tcBorders>
-                  <w:tcMar>
-                    <w:top w:w="0" w:type="dxa"/>
-                    <w:left w:w="0" w:type="dxa"/>
-                    <w:bottom w:w="0" w:type="dxa"/>
-                    <w:right w:w="0" w:type="dxa"/>
-                  </w:tcMar>
+                  <w:tcW w:w="0" w:type="auto"/>
                   <w:hideMark/>
                 </w:tcPr>
                 <w:p>
-                  <w:pPr>
-                    <w:pStyle w:val="western"/>
-                  </w:pPr>
                   <w:proofErr w:type="gramStart"/>
                   <w:r>
                     <w:t>dans</w:t>
                   </w:r>
                   <w:proofErr w:type="gramEnd"/>
                   <w:r>
-                    <w:t xml:space="preserve"> le coin de la salle qui se trouve en nord-ouest se trouve une </w:t>
+                    <w:t xml:space="preserve"> le coin de la salle qui se trouve en nord-ouest se trouve une table de 3m sur 3m qui a un écart avec le mur de 1m</w:t>
                   </w:r>
+                </w:p>
+              </w:tc>
+            </w:tr>
+            <w:tr>
+              <w:tc>
+                <w:tcPr>
+                  <w:tcW w:w="0" w:type="auto"/>
+                  <w:hideMark/>
+                </w:tcPr>
+                <w:p>
+                  <w:proofErr w:type="gramStart"/>
                   <w:r>
-                    <w:lastRenderedPageBreak/>
-                    <w:t>table de ...m sur .....m</w:t>
+                    <w:t>bureau</w:t>
+                  </w:r>
+                  <w:proofErr w:type="gramEnd"/>
+                  <w:r>
+                    <w:t xml:space="preserve"> élève</w:t>
+                  </w:r>
+                </w:p>
+              </w:tc>
+              <w:tc>
+                <w:tcPr>
+                  <w:tcW w:w="0" w:type="auto"/>
+                  <w:hideMark/>
+                </w:tcPr>
+                <w:p>
+                  <w:proofErr w:type="gramStart"/>
+                  <w:r>
+                    <w:t>il</w:t>
+                  </w:r>
+                  <w:proofErr w:type="gramEnd"/>
+                  <w:r>
+                    <w:t xml:space="preserve"> y a dans toute la salle 10 bureau.</w:t>
+                  </w:r>
+                </w:p>
+              </w:tc>
+            </w:tr>
+            <w:tr>
+              <w:tc>
+                <w:tcPr>
+                  <w:tcW w:w="0" w:type="auto"/>
+                  <w:hideMark/>
+                </w:tcPr>
+                <w:p>
+                  <w:proofErr w:type="gramStart"/>
+                  <w:r>
+                    <w:t>bureau</w:t>
+                  </w:r>
+                  <w:proofErr w:type="gramEnd"/>
+                  <w:r>
+                    <w:t xml:space="preserve"> élève</w:t>
+                  </w:r>
+                </w:p>
+              </w:tc>
+              <w:tc>
+                <w:tcPr>
+                  <w:tcW w:w="0" w:type="auto"/>
+                  <w:hideMark/>
+                </w:tcPr>
+                <w:p>
+                  <w:proofErr w:type="gramStart"/>
+                  <w:r>
+                    <w:t>il</w:t>
+                  </w:r>
+                  <w:proofErr w:type="gramEnd"/>
+                  <w:r>
+                    <w:t xml:space="preserve"> y a 2 bureau qui se trouve </w:t>
+                  </w:r>
+                  <w:proofErr w:type="spellStart"/>
+                  <w:r>
+                    <w:t>a</w:t>
+                  </w:r>
+                  <w:proofErr w:type="spellEnd"/>
+                  <w:r>
+                    <w:t xml:space="preserve"> 1m40 du mur qui se trouve au sud de la pièce et deux bureau qui se trouve </w:t>
+                  </w:r>
+                  <w:proofErr w:type="spellStart"/>
+                  <w:r>
+                    <w:t>a</w:t>
+                  </w:r>
+                  <w:proofErr w:type="spellEnd"/>
+                  <w:r>
+                    <w:t xml:space="preserve"> 1m40 du mur qui se trouve au nord de la pièce.</w:t>
+                  </w:r>
+                </w:p>
+              </w:tc>
+            </w:tr>
+            <w:tr>
+              <w:tc>
+                <w:tcPr>
+                  <w:tcW w:w="0" w:type="auto"/>
+                  <w:hideMark/>
+                </w:tcPr>
+                <w:p>
+                  <w:proofErr w:type="gramStart"/>
+                  <w:r>
+                    <w:t>bureau</w:t>
+                  </w:r>
+                  <w:proofErr w:type="gramEnd"/>
+                  <w:r>
+                    <w:t xml:space="preserve"> élève</w:t>
+                  </w:r>
+                </w:p>
+              </w:tc>
+              <w:tc>
+                <w:tcPr>
+                  <w:tcW w:w="0" w:type="auto"/>
+                  <w:hideMark/>
+                </w:tcPr>
+                <w:p>
+                  <w:proofErr w:type="gramStart"/>
+                  <w:r>
+                    <w:t>pile</w:t>
+                  </w:r>
+                  <w:proofErr w:type="gramEnd"/>
+                  <w:r>
+                    <w:t xml:space="preserve"> en face des bureau qui se trouve au nord il y a deux bureau qui sont coller et </w:t>
+                  </w:r>
+                  <w:proofErr w:type="spellStart"/>
+                  <w:r>
+                    <w:t>quant</w:t>
+                  </w:r>
+                  <w:proofErr w:type="spellEnd"/>
+                  <w:r>
+                    <w:t xml:space="preserve"> les élève sont </w:t>
+                  </w:r>
+                  <w:proofErr w:type="spellStart"/>
+                  <w:r>
+                    <w:t>assi</w:t>
+                  </w:r>
+                  <w:proofErr w:type="spellEnd"/>
+                  <w:r>
+                    <w:t xml:space="preserve"> ils se retrouvent face </w:t>
+                  </w:r>
+                  <w:proofErr w:type="spellStart"/>
+                  <w:r>
+                    <w:t>a</w:t>
+                  </w:r>
+                  <w:proofErr w:type="spellEnd"/>
+                  <w:r>
+                    <w:t xml:space="preserve"> face et pareil pour les bureau qui se situe au sud.</w:t>
+                  </w:r>
+                </w:p>
+              </w:tc>
+            </w:tr>
+            <w:tr>
+              <w:tc>
+                <w:tcPr>
+                  <w:tcW w:w="0" w:type="auto"/>
+                  <w:hideMark/>
+                </w:tcPr>
+                <w:p>
+                  <w:proofErr w:type="gramStart"/>
+                  <w:r>
+                    <w:t>bureau</w:t>
+                  </w:r>
+                  <w:proofErr w:type="gramEnd"/>
+                  <w:r>
+                    <w:t xml:space="preserve"> élève</w:t>
+                  </w:r>
+                </w:p>
+              </w:tc>
+              <w:tc>
+                <w:tcPr>
+                  <w:tcW w:w="0" w:type="auto"/>
+                  <w:hideMark/>
+                </w:tcPr>
+                <w:p>
+                  <w:r>
+                    <w:t xml:space="preserve">Pour </w:t>
+                  </w:r>
+                  <w:proofErr w:type="gramStart"/>
+                  <w:r>
+                    <w:t>les deux dernier bureau</w:t>
+                  </w:r>
+                  <w:proofErr w:type="gramEnd"/>
+                  <w:r>
+                    <w:t xml:space="preserve"> il y en a un qui se trouve au sud a coter du bureau le plus loin du prof et le bureau est orienter </w:t>
+                  </w:r>
+                  <w:proofErr w:type="spellStart"/>
+                  <w:r>
+                    <w:t>a</w:t>
+                  </w:r>
+                  <w:proofErr w:type="spellEnd"/>
+                  <w:r>
+                    <w:t xml:space="preserve"> 45 degrés pareil pour le dernier bureau mais il se trouve a coter des bureau du nord</w:t>
+                  </w:r>
+                </w:p>
+              </w:tc>
+            </w:tr>
+            <w:tr>
+              <w:tc>
+                <w:tcPr>
+                  <w:tcW w:w="0" w:type="auto"/>
+                  <w:hideMark/>
+                </w:tcPr>
+                <w:p>
+                  <w:proofErr w:type="gramStart"/>
+                  <w:r>
+                    <w:t>lavabo</w:t>
+                  </w:r>
+                  <w:proofErr w:type="gramEnd"/>
+                </w:p>
+              </w:tc>
+              <w:tc>
+                <w:tcPr>
+                  <w:tcW w:w="0" w:type="auto"/>
+                  <w:hideMark/>
+                </w:tcPr>
+                <w:p>
+                  <w:proofErr w:type="gramStart"/>
+                  <w:r>
+                    <w:t>sur</w:t>
+                  </w:r>
+                  <w:proofErr w:type="gramEnd"/>
+                  <w:r>
+                    <w:t xml:space="preserve"> le mur qui se situe </w:t>
+                  </w:r>
+                  <w:proofErr w:type="spellStart"/>
+                  <w:r>
+                    <w:t>a</w:t>
+                  </w:r>
+                  <w:proofErr w:type="spellEnd"/>
+                  <w:r>
+                    <w:t xml:space="preserve"> l'ouest se trouve un lavabo qui se situe </w:t>
+                  </w:r>
+                  <w:proofErr w:type="spellStart"/>
+                  <w:r>
+                    <w:t>a</w:t>
+                  </w:r>
+                  <w:proofErr w:type="spellEnd"/>
+                  <w:r>
+                    <w:t xml:space="preserve"> 1m50 du mur qui se situe au sud</w:t>
                   </w:r>
                 </w:p>
               </w:tc>
@@ -4926,8 +4966,9 @@
           </w:tbl>
           <w:p>
             <w:pPr>
-              <w:pStyle w:val="western"/>
-              <w:spacing w:after="0" w:line="240" w:lineRule="auto"/>
+              <w:rPr>
+                <w:rFonts w:ascii="Calibri" w:eastAsia="Calibri" w:hAnsi="Calibri" w:cs="Calibri"/>
+              </w:rPr>
             </w:pPr>
           </w:p>
         </w:tc>
@@ -4935,102 +4976,76 @@
     </w:tbl>
     <w:p>
       <w:pPr>
-        <w:pStyle w:val="western"/>
-        <w:spacing w:after="0" w:line="240" w:lineRule="auto"/>
-      </w:pPr>
-    </w:p>
-    <w:p>
-      <w:pPr>
-        <w:pStyle w:val="Titre3"/>
-        <w:rPr>
-          <w:rFonts w:ascii="Calibri" w:hAnsi="Calibri" w:cs="Calibri"/>
-          <w:szCs w:val="24"/>
-        </w:rPr>
-      </w:pPr>
-      <w:r>
-        <w:rPr>
-          <w:rFonts w:ascii="Calibri" w:hAnsi="Calibri" w:cs="Calibri"/>
-          <w:szCs w:val="24"/>
-        </w:rPr>
-        <w:t>D11-c1</w:t>
+        <w:pStyle w:val="Titre2"/>
+      </w:pPr>
+      <w:proofErr w:type="gramStart"/>
+      <w:r>
+        <w:lastRenderedPageBreak/>
+        <w:t>jardin</w:t>
+      </w:r>
+      <w:proofErr w:type="gramEnd"/>
+      <w:r>
+        <w:t xml:space="preserve"> d'extérieur</w:t>
       </w:r>
     </w:p>
     <w:tbl>
       <w:tblPr>
-        <w:tblW w:w="5790" w:type="dxa"/>
-        <w:tblCellSpacing w:w="0" w:type="dxa"/>
+        <w:tblW w:w="0" w:type="auto"/>
+        <w:tblBorders>
+          <w:top w:val="single" w:sz="4" w:space="0" w:color="auto"/>
+          <w:left w:val="single" w:sz="4" w:space="0" w:color="auto"/>
+          <w:bottom w:val="single" w:sz="4" w:space="0" w:color="auto"/>
+          <w:right w:val="single" w:sz="4" w:space="0" w:color="auto"/>
+          <w:insideH w:val="single" w:sz="4" w:space="0" w:color="auto"/>
+          <w:insideV w:val="single" w:sz="4" w:space="0" w:color="auto"/>
+        </w:tblBorders>
         <w:tblCellMar>
-          <w:top w:w="105" w:type="dxa"/>
-          <w:left w:w="105" w:type="dxa"/>
-          <w:bottom w:w="105" w:type="dxa"/>
-          <w:right w:w="105" w:type="dxa"/>
+          <w:left w:w="10" w:type="dxa"/>
+          <w:right w:w="10" w:type="dxa"/>
         </w:tblCellMar>
         <w:tblLook w:val="04A0" w:firstRow="1" w:lastRow="0" w:firstColumn="1" w:lastColumn="0" w:noHBand="0" w:noVBand="1"/>
       </w:tblPr>
       <w:tblGrid>
-        <w:gridCol w:w="5790"/>
+        <w:gridCol w:w="9090"/>
       </w:tblGrid>
       <w:tr>
-        <w:trPr>
-          <w:tblCellSpacing w:w="0" w:type="dxa"/>
-        </w:trPr>
         <w:tc>
           <w:tcPr>
-            <w:tcW w:w="5550" w:type="dxa"/>
+            <w:tcW w:w="0" w:type="auto"/>
             <w:tcBorders>
-              <w:top w:val="single" w:sz="6" w:space="0" w:color="000000"/>
-              <w:left w:val="single" w:sz="6" w:space="0" w:color="000000"/>
-              <w:bottom w:val="single" w:sz="6" w:space="0" w:color="000000"/>
-              <w:right w:val="single" w:sz="6" w:space="0" w:color="000000"/>
+              <w:top w:val="single" w:sz="4" w:space="0" w:color="auto"/>
+              <w:left w:val="single" w:sz="4" w:space="0" w:color="auto"/>
+              <w:bottom w:val="single" w:sz="4" w:space="0" w:color="auto"/>
+              <w:right w:val="single" w:sz="4" w:space="0" w:color="auto"/>
             </w:tcBorders>
-            <w:tcMar>
-              <w:top w:w="0" w:type="dxa"/>
-              <w:left w:w="108" w:type="dxa"/>
-              <w:bottom w:w="0" w:type="dxa"/>
-              <w:right w:w="108" w:type="dxa"/>
-            </w:tcMar>
             <w:hideMark/>
           </w:tcPr>
           <w:p>
-            <w:pPr>
-              <w:pStyle w:val="western"/>
-            </w:pPr>
             <w:proofErr w:type="gramStart"/>
             <w:r>
               <w:t>en</w:t>
             </w:r>
             <w:proofErr w:type="gramEnd"/>
             <w:r>
-              <w:t xml:space="preserve"> tant que prof je veux une salle de classe D11 pour enseigner</w:t>
+              <w:t xml:space="preserve"> tant qu'élève je veux  un petit jardin aménager  pour pouvoir prendre ma pause</w:t>
             </w:r>
           </w:p>
         </w:tc>
       </w:tr>
       <w:tr>
-        <w:trPr>
-          <w:tblCellSpacing w:w="0" w:type="dxa"/>
-        </w:trPr>
         <w:tc>
           <w:tcPr>
-            <w:tcW w:w="5550" w:type="dxa"/>
+            <w:tcW w:w="0" w:type="auto"/>
             <w:tcBorders>
-              <w:top w:val="single" w:sz="6" w:space="0" w:color="000000"/>
-              <w:left w:val="single" w:sz="6" w:space="0" w:color="000000"/>
-              <w:bottom w:val="single" w:sz="6" w:space="0" w:color="000000"/>
-              <w:right w:val="single" w:sz="6" w:space="0" w:color="000000"/>
+              <w:top w:val="single" w:sz="4" w:space="0" w:color="auto"/>
+              <w:left w:val="single" w:sz="4" w:space="0" w:color="auto"/>
+              <w:bottom w:val="single" w:sz="4" w:space="0" w:color="auto"/>
+              <w:right w:val="single" w:sz="4" w:space="0" w:color="auto"/>
             </w:tcBorders>
-            <w:tcMar>
-              <w:top w:w="0" w:type="dxa"/>
-              <w:left w:w="108" w:type="dxa"/>
-              <w:bottom w:w="0" w:type="dxa"/>
-              <w:right w:w="108" w:type="dxa"/>
-            </w:tcMar>
             <w:hideMark/>
           </w:tcPr>
           <w:p>
             <w:pPr>
-              <w:pStyle w:val="western"/>
-              <w:spacing w:after="0"/>
               <w:jc w:val="center"/>
             </w:pPr>
             <w:r>
@@ -5047,204 +5062,139 @@
           </w:p>
           <w:tbl>
             <w:tblPr>
-              <w:tblW w:w="5220" w:type="dxa"/>
-              <w:tblCellSpacing w:w="0" w:type="dxa"/>
+              <w:tblW w:w="0" w:type="auto"/>
               <w:tblCellMar>
-                <w:top w:w="105" w:type="dxa"/>
-                <w:left w:w="105" w:type="dxa"/>
-                <w:bottom w:w="105" w:type="dxa"/>
-                <w:right w:w="105" w:type="dxa"/>
+                <w:left w:w="10" w:type="dxa"/>
+                <w:right w:w="10" w:type="dxa"/>
               </w:tblCellMar>
               <w:tblLook w:val="04A0" w:firstRow="1" w:lastRow="0" w:firstColumn="1" w:lastColumn="0" w:noHBand="0" w:noVBand="1"/>
             </w:tblPr>
             <w:tblGrid>
-              <w:gridCol w:w="4052"/>
-              <w:gridCol w:w="1168"/>
+              <w:gridCol w:w="1103"/>
+              <w:gridCol w:w="7967"/>
             </w:tblGrid>
             <w:tr>
-              <w:trPr>
-                <w:tblCellSpacing w:w="0" w:type="dxa"/>
-              </w:trPr>
               <w:tc>
                 <w:tcPr>
-                  <w:tcW w:w="32767" w:type="dxa"/>
-                  <w:tcBorders>
-                    <w:top w:val="nil"/>
-                    <w:left w:val="nil"/>
-                    <w:bottom w:val="nil"/>
-                    <w:right w:val="nil"/>
-                  </w:tcBorders>
-                  <w:tcMar>
-                    <w:top w:w="0" w:type="dxa"/>
-                    <w:left w:w="0" w:type="dxa"/>
-                    <w:bottom w:w="0" w:type="dxa"/>
-                    <w:right w:w="0" w:type="dxa"/>
-                  </w:tcMar>
+                  <w:tcW w:w="0" w:type="auto"/>
                   <w:hideMark/>
                 </w:tcPr>
                 <w:p>
-                  <w:pPr>
-                    <w:pStyle w:val="western"/>
-                  </w:pPr>
                   <w:proofErr w:type="gramStart"/>
                   <w:r>
-                    <w:t>bureau</w:t>
+                    <w:t>parasol</w:t>
                   </w:r>
                   <w:proofErr w:type="gramEnd"/>
                 </w:p>
               </w:tc>
               <w:tc>
                 <w:tcPr>
-                  <w:tcW w:w="4905" w:type="dxa"/>
-                  <w:tcBorders>
-                    <w:top w:val="nil"/>
-                    <w:left w:val="nil"/>
-                    <w:bottom w:val="nil"/>
-                    <w:right w:val="nil"/>
-                  </w:tcBorders>
-                  <w:tcMar>
-                    <w:top w:w="0" w:type="dxa"/>
-                    <w:left w:w="0" w:type="dxa"/>
-                    <w:bottom w:w="0" w:type="dxa"/>
-                    <w:right w:w="0" w:type="dxa"/>
-                  </w:tcMar>
+                  <w:tcW w:w="0" w:type="auto"/>
                   <w:hideMark/>
                 </w:tcPr>
                 <w:p>
-                  <w:pPr>
-                    <w:pStyle w:val="western"/>
-                  </w:pPr>
                   <w:r>
-                    <w:t xml:space="preserve">15 </w:t>
+                    <w:t xml:space="preserve">2 </w:t>
                   </w:r>
                   <w:proofErr w:type="gramStart"/>
                   <w:r>
-                    <w:t>bureau</w:t>
+                    <w:t>parasol</w:t>
                   </w:r>
                   <w:proofErr w:type="gramEnd"/>
                   <w:r>
-                    <w:t xml:space="preserve"> placer en lignes</w:t>
+                    <w:t xml:space="preserve"> de 3m2 de diamètre hexagonaux   éloigner de 10 mètre depuis leur pieds</w:t>
                   </w:r>
                 </w:p>
               </w:tc>
             </w:tr>
             <w:tr>
-              <w:trPr>
-                <w:tblCellSpacing w:w="0" w:type="dxa"/>
-              </w:trPr>
               <w:tc>
                 <w:tcPr>
-                  <w:tcW w:w="32767" w:type="dxa"/>
-                  <w:tcBorders>
-                    <w:top w:val="nil"/>
-                    <w:left w:val="nil"/>
-                    <w:bottom w:val="nil"/>
-                    <w:right w:val="nil"/>
-                  </w:tcBorders>
-                  <w:tcMar>
-                    <w:top w:w="0" w:type="dxa"/>
-                    <w:left w:w="0" w:type="dxa"/>
-                    <w:bottom w:w="0" w:type="dxa"/>
-                    <w:right w:w="0" w:type="dxa"/>
-                  </w:tcMar>
+                  <w:tcW w:w="0" w:type="auto"/>
                   <w:hideMark/>
                 </w:tcPr>
                 <w:p>
-                  <w:pPr>
-                    <w:pStyle w:val="western"/>
-                  </w:pPr>
                   <w:proofErr w:type="gramStart"/>
                   <w:r>
-                    <w:t>chaise</w:t>
+                    <w:t>banc</w:t>
                   </w:r>
                   <w:proofErr w:type="gramEnd"/>
                 </w:p>
               </w:tc>
               <w:tc>
                 <w:tcPr>
-                  <w:tcW w:w="4905" w:type="dxa"/>
-                  <w:tcBorders>
-                    <w:top w:val="nil"/>
-                    <w:left w:val="nil"/>
-                    <w:bottom w:val="nil"/>
-                    <w:right w:val="nil"/>
-                  </w:tcBorders>
-                  <w:tcMar>
-                    <w:top w:w="0" w:type="dxa"/>
-                    <w:left w:w="0" w:type="dxa"/>
-                    <w:bottom w:w="0" w:type="dxa"/>
-                    <w:right w:w="0" w:type="dxa"/>
-                  </w:tcMar>
+                  <w:tcW w:w="0" w:type="auto"/>
                   <w:hideMark/>
                 </w:tcPr>
                 <w:p>
-                  <w:pPr>
-                    <w:pStyle w:val="western"/>
-                  </w:pPr>
                   <w:r>
-                    <w:t>15 chaises 1 par tables</w:t>
+                    <w:t xml:space="preserve">5 banc d'une longueur de 3 </w:t>
+                  </w:r>
+                  <w:proofErr w:type="gramStart"/>
+                  <w:r>
+                    <w:t>mètre  espacer</w:t>
+                  </w:r>
+                  <w:proofErr w:type="gramEnd"/>
+                  <w:r>
+                    <w:t xml:space="preserve"> autour des parasol</w:t>
                   </w:r>
                 </w:p>
               </w:tc>
             </w:tr>
             <w:tr>
-              <w:trPr>
-                <w:tblCellSpacing w:w="0" w:type="dxa"/>
-              </w:trPr>
               <w:tc>
                 <w:tcPr>
-                  <w:tcW w:w="32767" w:type="dxa"/>
-                  <w:tcBorders>
-                    <w:top w:val="nil"/>
-                    <w:left w:val="nil"/>
-                    <w:bottom w:val="nil"/>
-                    <w:right w:val="nil"/>
-                  </w:tcBorders>
-                  <w:tcMar>
-                    <w:top w:w="0" w:type="dxa"/>
-                    <w:left w:w="0" w:type="dxa"/>
-                    <w:bottom w:w="0" w:type="dxa"/>
-                    <w:right w:w="0" w:type="dxa"/>
-                  </w:tcMar>
+                  <w:tcW w:w="0" w:type="auto"/>
                   <w:hideMark/>
                 </w:tcPr>
                 <w:p>
-                  <w:pPr>
-                    <w:pStyle w:val="western"/>
-                  </w:pPr>
                   <w:proofErr w:type="gramStart"/>
                   <w:r>
-                    <w:t>tableau</w:t>
+                    <w:t>une</w:t>
                   </w:r>
                   <w:proofErr w:type="gramEnd"/>
                   <w:r>
-                    <w:t xml:space="preserve"> blanc</w:t>
+                    <w:t xml:space="preserve"> table</w:t>
                   </w:r>
                 </w:p>
               </w:tc>
               <w:tc>
                 <w:tcPr>
-                  <w:tcW w:w="4905" w:type="dxa"/>
-                  <w:tcBorders>
-                    <w:top w:val="nil"/>
-                    <w:left w:val="nil"/>
-                    <w:bottom w:val="nil"/>
-                    <w:right w:val="nil"/>
-                  </w:tcBorders>
-                  <w:tcMar>
-                    <w:top w:w="0" w:type="dxa"/>
-                    <w:left w:w="0" w:type="dxa"/>
-                    <w:bottom w:w="0" w:type="dxa"/>
-                    <w:right w:w="0" w:type="dxa"/>
-                  </w:tcMar>
+                  <w:tcW w:w="0" w:type="auto"/>
                   <w:hideMark/>
                 </w:tcPr>
                 <w:p>
-                  <w:pPr>
-                    <w:pStyle w:val="western"/>
-                  </w:pPr>
                   <w:r>
-                    <w:t>1 tableau blanc au centre du mur SUD de la pièces</w:t>
+                    <w:t>1 table de 1m de large sur 2m de longueur</w:t>
+                  </w:r>
+                </w:p>
+              </w:tc>
+            </w:tr>
+            <w:tr>
+              <w:tc>
+                <w:tcPr>
+                  <w:tcW w:w="0" w:type="auto"/>
+                  <w:hideMark/>
+                </w:tcPr>
+                <w:p>
+                  <w:proofErr w:type="gramStart"/>
+                  <w:r>
+                    <w:t>banc</w:t>
+                  </w:r>
+                  <w:proofErr w:type="gramEnd"/>
+                  <w:r>
+                    <w:t xml:space="preserve"> table</w:t>
+                  </w:r>
+                </w:p>
+              </w:tc>
+              <w:tc>
+                <w:tcPr>
+                  <w:tcW w:w="0" w:type="auto"/>
+                  <w:hideMark/>
+                </w:tcPr>
+                <w:p>
+                  <w:r>
+                    <w:t>1 banc de chaque coter de la table le long</w:t>
                   </w:r>
                 </w:p>
               </w:tc>
@@ -5252,8 +5202,9 @@
           </w:tbl>
           <w:p>
             <w:pPr>
-              <w:pStyle w:val="western"/>
-              <w:spacing w:after="0" w:line="240" w:lineRule="auto"/>
+              <w:rPr>
+                <w:rFonts w:ascii="Calibri" w:eastAsia="Calibri" w:hAnsi="Calibri" w:cs="Calibri"/>
+              </w:rPr>
             </w:pPr>
           </w:p>
         </w:tc>
@@ -5267,915 +5218,6 @@
     </w:p>
     <w:p>
       <w:pPr>
-        <w:pStyle w:val="Titre3"/>
-        <w:rPr>
-          <w:rFonts w:ascii="Calibri" w:hAnsi="Calibri" w:cs="Calibri"/>
-          <w:szCs w:val="24"/>
-        </w:rPr>
-      </w:pPr>
-      <w:r>
-        <w:rPr>
-          <w:rFonts w:ascii="Calibri" w:hAnsi="Calibri" w:cs="Calibri"/>
-          <w:szCs w:val="24"/>
-        </w:rPr>
-        <w:t>D16 Salle de classe</w:t>
-      </w:r>
-    </w:p>
-    <w:tbl>
-      <w:tblPr>
-        <w:tblW w:w="5790" w:type="dxa"/>
-        <w:tblCellSpacing w:w="0" w:type="dxa"/>
-        <w:tblCellMar>
-          <w:top w:w="105" w:type="dxa"/>
-          <w:left w:w="105" w:type="dxa"/>
-          <w:bottom w:w="105" w:type="dxa"/>
-          <w:right w:w="105" w:type="dxa"/>
-        </w:tblCellMar>
-        <w:tblLook w:val="04A0" w:firstRow="1" w:lastRow="0" w:firstColumn="1" w:lastColumn="0" w:noHBand="0" w:noVBand="1"/>
-      </w:tblPr>
-      <w:tblGrid>
-        <w:gridCol w:w="5790"/>
-      </w:tblGrid>
-      <w:tr>
-        <w:trPr>
-          <w:tblCellSpacing w:w="0" w:type="dxa"/>
-        </w:trPr>
-        <w:tc>
-          <w:tcPr>
-            <w:tcW w:w="5550" w:type="dxa"/>
-            <w:tcBorders>
-              <w:top w:val="single" w:sz="6" w:space="0" w:color="000000"/>
-              <w:left w:val="single" w:sz="6" w:space="0" w:color="000000"/>
-              <w:bottom w:val="single" w:sz="6" w:space="0" w:color="000000"/>
-              <w:right w:val="single" w:sz="6" w:space="0" w:color="000000"/>
-            </w:tcBorders>
-            <w:tcMar>
-              <w:top w:w="0" w:type="dxa"/>
-              <w:left w:w="108" w:type="dxa"/>
-              <w:bottom w:w="0" w:type="dxa"/>
-              <w:right w:w="108" w:type="dxa"/>
-            </w:tcMar>
-            <w:hideMark/>
-          </w:tcPr>
-          <w:p>
-            <w:pPr>
-              <w:pStyle w:val="western"/>
-            </w:pPr>
-            <w:r>
-              <w:t>En tant qu'étudiant je veux une salle de classe pour pouvoir étudier</w:t>
-            </w:r>
-          </w:p>
-        </w:tc>
-      </w:tr>
-      <w:tr>
-        <w:trPr>
-          <w:tblCellSpacing w:w="0" w:type="dxa"/>
-        </w:trPr>
-        <w:tc>
-          <w:tcPr>
-            <w:tcW w:w="5550" w:type="dxa"/>
-            <w:tcBorders>
-              <w:top w:val="single" w:sz="6" w:space="0" w:color="000000"/>
-              <w:left w:val="single" w:sz="6" w:space="0" w:color="000000"/>
-              <w:bottom w:val="single" w:sz="6" w:space="0" w:color="000000"/>
-              <w:right w:val="single" w:sz="6" w:space="0" w:color="000000"/>
-            </w:tcBorders>
-            <w:tcMar>
-              <w:top w:w="0" w:type="dxa"/>
-              <w:left w:w="108" w:type="dxa"/>
-              <w:bottom w:w="0" w:type="dxa"/>
-              <w:right w:w="108" w:type="dxa"/>
-            </w:tcMar>
-            <w:hideMark/>
-          </w:tcPr>
-          <w:p>
-            <w:pPr>
-              <w:pStyle w:val="western"/>
-              <w:spacing w:after="0"/>
-              <w:jc w:val="center"/>
-            </w:pPr>
-            <w:r>
-              <w:t xml:space="preserve">Tests </w:t>
-            </w:r>
-            <w:proofErr w:type="gramStart"/>
-            <w:r>
-              <w:t>d'acceptance:</w:t>
-            </w:r>
-            <w:proofErr w:type="gramEnd"/>
-            <w:r>
-              <w:t xml:space="preserve"> </w:t>
-            </w:r>
-          </w:p>
-          <w:tbl>
-            <w:tblPr>
-              <w:tblW w:w="5220" w:type="dxa"/>
-              <w:tblCellSpacing w:w="0" w:type="dxa"/>
-              <w:tblCellMar>
-                <w:top w:w="105" w:type="dxa"/>
-                <w:left w:w="105" w:type="dxa"/>
-                <w:bottom w:w="105" w:type="dxa"/>
-                <w:right w:w="105" w:type="dxa"/>
-              </w:tblCellMar>
-              <w:tblLook w:val="04A0" w:firstRow="1" w:lastRow="0" w:firstColumn="1" w:lastColumn="0" w:noHBand="0" w:noVBand="1"/>
-            </w:tblPr>
-            <w:tblGrid>
-              <w:gridCol w:w="3864"/>
-              <w:gridCol w:w="1356"/>
-            </w:tblGrid>
-            <w:tr>
-              <w:trPr>
-                <w:tblCellSpacing w:w="0" w:type="dxa"/>
-              </w:trPr>
-              <w:tc>
-                <w:tcPr>
-                  <w:tcW w:w="32767" w:type="dxa"/>
-                  <w:tcBorders>
-                    <w:top w:val="nil"/>
-                    <w:left w:val="nil"/>
-                    <w:bottom w:val="nil"/>
-                    <w:right w:val="nil"/>
-                  </w:tcBorders>
-                  <w:tcMar>
-                    <w:top w:w="0" w:type="dxa"/>
-                    <w:left w:w="0" w:type="dxa"/>
-                    <w:bottom w:w="0" w:type="dxa"/>
-                    <w:right w:w="0" w:type="dxa"/>
-                  </w:tcMar>
-                  <w:hideMark/>
-                </w:tcPr>
-                <w:p>
-                  <w:pPr>
-                    <w:pStyle w:val="western"/>
-                  </w:pPr>
-                  <w:r>
-                    <w:t>Emplacement</w:t>
-                  </w:r>
-                </w:p>
-              </w:tc>
-              <w:tc>
-                <w:tcPr>
-                  <w:tcW w:w="4905" w:type="dxa"/>
-                  <w:tcBorders>
-                    <w:top w:val="nil"/>
-                    <w:left w:val="nil"/>
-                    <w:bottom w:val="nil"/>
-                    <w:right w:val="nil"/>
-                  </w:tcBorders>
-                  <w:tcMar>
-                    <w:top w:w="0" w:type="dxa"/>
-                    <w:left w:w="0" w:type="dxa"/>
-                    <w:bottom w:w="0" w:type="dxa"/>
-                    <w:right w:w="0" w:type="dxa"/>
-                  </w:tcMar>
-                  <w:hideMark/>
-                </w:tcPr>
-                <w:p>
-                  <w:pPr>
-                    <w:pStyle w:val="western"/>
-                  </w:pPr>
-                  <w:r>
-                    <w:t>Elle est en D16</w:t>
-                  </w:r>
-                </w:p>
-              </w:tc>
-            </w:tr>
-            <w:tr>
-              <w:trPr>
-                <w:tblCellSpacing w:w="0" w:type="dxa"/>
-              </w:trPr>
-              <w:tc>
-                <w:tcPr>
-                  <w:tcW w:w="32767" w:type="dxa"/>
-                  <w:tcBorders>
-                    <w:top w:val="nil"/>
-                    <w:left w:val="nil"/>
-                    <w:bottom w:val="nil"/>
-                    <w:right w:val="nil"/>
-                  </w:tcBorders>
-                  <w:tcMar>
-                    <w:top w:w="0" w:type="dxa"/>
-                    <w:left w:w="0" w:type="dxa"/>
-                    <w:bottom w:w="0" w:type="dxa"/>
-                    <w:right w:w="0" w:type="dxa"/>
-                  </w:tcMar>
-                  <w:hideMark/>
-                </w:tcPr>
-                <w:p>
-                  <w:pPr>
-                    <w:pStyle w:val="western"/>
-                  </w:pPr>
-                  <w:proofErr w:type="gramStart"/>
-                  <w:r>
-                    <w:t>table</w:t>
-                  </w:r>
-                  <w:proofErr w:type="gramEnd"/>
-                </w:p>
-              </w:tc>
-              <w:tc>
-                <w:tcPr>
-                  <w:tcW w:w="4905" w:type="dxa"/>
-                  <w:tcBorders>
-                    <w:top w:val="nil"/>
-                    <w:left w:val="nil"/>
-                    <w:bottom w:val="nil"/>
-                    <w:right w:val="nil"/>
-                  </w:tcBorders>
-                  <w:tcMar>
-                    <w:top w:w="0" w:type="dxa"/>
-                    <w:left w:w="0" w:type="dxa"/>
-                    <w:bottom w:w="0" w:type="dxa"/>
-                    <w:right w:w="0" w:type="dxa"/>
-                  </w:tcMar>
-                  <w:hideMark/>
-                </w:tcPr>
-                <w:p>
-                  <w:pPr>
-                    <w:pStyle w:val="western"/>
-                  </w:pPr>
-                  <w:r>
-                    <w:t xml:space="preserve">Il y a 4 </w:t>
-                  </w:r>
-                  <w:proofErr w:type="gramStart"/>
-                  <w:r>
-                    <w:t>rangé</w:t>
-                  </w:r>
-                  <w:proofErr w:type="gramEnd"/>
-                  <w:r>
-                    <w:t xml:space="preserve"> de 3 tables qui fais 1.5m de longueur et 1m de largeur. Espacer de toute la même chose.</w:t>
-                  </w:r>
-                </w:p>
-              </w:tc>
-            </w:tr>
-            <w:tr>
-              <w:trPr>
-                <w:tblCellSpacing w:w="0" w:type="dxa"/>
-              </w:trPr>
-              <w:tc>
-                <w:tcPr>
-                  <w:tcW w:w="32767" w:type="dxa"/>
-                  <w:tcBorders>
-                    <w:top w:val="nil"/>
-                    <w:left w:val="nil"/>
-                    <w:bottom w:val="nil"/>
-                    <w:right w:val="nil"/>
-                  </w:tcBorders>
-                  <w:tcMar>
-                    <w:top w:w="0" w:type="dxa"/>
-                    <w:left w:w="0" w:type="dxa"/>
-                    <w:bottom w:w="0" w:type="dxa"/>
-                    <w:right w:w="0" w:type="dxa"/>
-                  </w:tcMar>
-                  <w:hideMark/>
-                </w:tcPr>
-                <w:p>
-                  <w:pPr>
-                    <w:pStyle w:val="western"/>
-                  </w:pPr>
-                  <w:proofErr w:type="gramStart"/>
-                  <w:r>
-                    <w:t>porte</w:t>
-                  </w:r>
-                  <w:proofErr w:type="gramEnd"/>
-                </w:p>
-              </w:tc>
-              <w:tc>
-                <w:tcPr>
-                  <w:tcW w:w="4905" w:type="dxa"/>
-                  <w:tcBorders>
-                    <w:top w:val="nil"/>
-                    <w:left w:val="nil"/>
-                    <w:bottom w:val="nil"/>
-                    <w:right w:val="nil"/>
-                  </w:tcBorders>
-                  <w:tcMar>
-                    <w:top w:w="0" w:type="dxa"/>
-                    <w:left w:w="0" w:type="dxa"/>
-                    <w:bottom w:w="0" w:type="dxa"/>
-                    <w:right w:w="0" w:type="dxa"/>
-                  </w:tcMar>
-                  <w:hideMark/>
-                </w:tcPr>
-                <w:p>
-                  <w:pPr>
-                    <w:pStyle w:val="western"/>
-                  </w:pPr>
-                  <w:r>
-                    <w:t xml:space="preserve">Il y a une </w:t>
-                  </w:r>
-                  <w:r>
-                    <w:lastRenderedPageBreak/>
-                    <w:t>porte tout à droite</w:t>
-                  </w:r>
-                </w:p>
-              </w:tc>
-            </w:tr>
-            <w:tr>
-              <w:trPr>
-                <w:tblCellSpacing w:w="0" w:type="dxa"/>
-              </w:trPr>
-              <w:tc>
-                <w:tcPr>
-                  <w:tcW w:w="32767" w:type="dxa"/>
-                  <w:tcBorders>
-                    <w:top w:val="nil"/>
-                    <w:left w:val="nil"/>
-                    <w:bottom w:val="nil"/>
-                    <w:right w:val="nil"/>
-                  </w:tcBorders>
-                  <w:tcMar>
-                    <w:top w:w="0" w:type="dxa"/>
-                    <w:left w:w="0" w:type="dxa"/>
-                    <w:bottom w:w="0" w:type="dxa"/>
-                    <w:right w:w="0" w:type="dxa"/>
-                  </w:tcMar>
-                  <w:hideMark/>
-                </w:tcPr>
-                <w:p>
-                  <w:pPr>
-                    <w:pStyle w:val="western"/>
-                  </w:pPr>
-                  <w:proofErr w:type="gramStart"/>
-                  <w:r>
-                    <w:lastRenderedPageBreak/>
-                    <w:t>tableau</w:t>
-                  </w:r>
-                  <w:proofErr w:type="gramEnd"/>
-                  <w:r>
-                    <w:t xml:space="preserve"> noir</w:t>
-                  </w:r>
-                </w:p>
-              </w:tc>
-              <w:tc>
-                <w:tcPr>
-                  <w:tcW w:w="4905" w:type="dxa"/>
-                  <w:tcBorders>
-                    <w:top w:val="nil"/>
-                    <w:left w:val="nil"/>
-                    <w:bottom w:val="nil"/>
-                    <w:right w:val="nil"/>
-                  </w:tcBorders>
-                  <w:tcMar>
-                    <w:top w:w="0" w:type="dxa"/>
-                    <w:left w:w="0" w:type="dxa"/>
-                    <w:bottom w:w="0" w:type="dxa"/>
-                    <w:right w:w="0" w:type="dxa"/>
-                  </w:tcMar>
-                  <w:hideMark/>
-                </w:tcPr>
-                <w:p>
-                  <w:pPr>
-                    <w:pStyle w:val="western"/>
-                  </w:pPr>
-                  <w:r>
-                    <w:t xml:space="preserve">Il y a un tableau noir </w:t>
-                  </w:r>
-                  <w:proofErr w:type="gramStart"/>
-                  <w:r>
-                    <w:t>au milieux</w:t>
-                  </w:r>
-                  <w:proofErr w:type="gramEnd"/>
-                  <w:r>
-                    <w:t xml:space="preserve"> sur le mur tout à l'ouest.</w:t>
-                  </w:r>
-                </w:p>
-              </w:tc>
-            </w:tr>
-            <w:tr>
-              <w:trPr>
-                <w:tblCellSpacing w:w="0" w:type="dxa"/>
-              </w:trPr>
-              <w:tc>
-                <w:tcPr>
-                  <w:tcW w:w="32767" w:type="dxa"/>
-                  <w:tcBorders>
-                    <w:top w:val="nil"/>
-                    <w:left w:val="nil"/>
-                    <w:bottom w:val="nil"/>
-                    <w:right w:val="nil"/>
-                  </w:tcBorders>
-                  <w:tcMar>
-                    <w:top w:w="0" w:type="dxa"/>
-                    <w:left w:w="0" w:type="dxa"/>
-                    <w:bottom w:w="0" w:type="dxa"/>
-                    <w:right w:w="0" w:type="dxa"/>
-                  </w:tcMar>
-                  <w:hideMark/>
-                </w:tcPr>
-                <w:p>
-                  <w:pPr>
-                    <w:pStyle w:val="western"/>
-                  </w:pPr>
-                  <w:proofErr w:type="gramStart"/>
-                  <w:r>
-                    <w:t>bureau</w:t>
-                  </w:r>
-                  <w:proofErr w:type="gramEnd"/>
-                  <w:r>
-                    <w:t xml:space="preserve"> professeure</w:t>
-                  </w:r>
-                </w:p>
-              </w:tc>
-              <w:tc>
-                <w:tcPr>
-                  <w:tcW w:w="4905" w:type="dxa"/>
-                  <w:tcBorders>
-                    <w:top w:val="nil"/>
-                    <w:left w:val="nil"/>
-                    <w:bottom w:val="nil"/>
-                    <w:right w:val="nil"/>
-                  </w:tcBorders>
-                  <w:tcMar>
-                    <w:top w:w="0" w:type="dxa"/>
-                    <w:left w:w="0" w:type="dxa"/>
-                    <w:bottom w:w="0" w:type="dxa"/>
-                    <w:right w:w="0" w:type="dxa"/>
-                  </w:tcMar>
-                  <w:hideMark/>
-                </w:tcPr>
-                <w:p>
-                  <w:pPr>
-                    <w:pStyle w:val="western"/>
-                  </w:pPr>
-                  <w:r>
-                    <w:t>Un bureau qui est à 1m de la fenêtre qui est le plus proche du tableau. Il fait 2m de long et 1m de large</w:t>
-                  </w:r>
-                </w:p>
-              </w:tc>
-            </w:tr>
-            <w:tr>
-              <w:trPr>
-                <w:tblCellSpacing w:w="0" w:type="dxa"/>
-              </w:trPr>
-              <w:tc>
-                <w:tcPr>
-                  <w:tcW w:w="32767" w:type="dxa"/>
-                  <w:tcBorders>
-                    <w:top w:val="nil"/>
-                    <w:left w:val="nil"/>
-                    <w:bottom w:val="nil"/>
-                    <w:right w:val="nil"/>
-                  </w:tcBorders>
-                  <w:tcMar>
-                    <w:top w:w="0" w:type="dxa"/>
-                    <w:left w:w="0" w:type="dxa"/>
-                    <w:bottom w:w="0" w:type="dxa"/>
-                    <w:right w:w="0" w:type="dxa"/>
-                  </w:tcMar>
-                  <w:hideMark/>
-                </w:tcPr>
-                <w:p>
-                  <w:pPr>
-                    <w:pStyle w:val="western"/>
-                  </w:pPr>
-                  <w:proofErr w:type="gramStart"/>
-                  <w:r>
-                    <w:t>ordinateur</w:t>
-                  </w:r>
-                  <w:proofErr w:type="gramEnd"/>
-                </w:p>
-              </w:tc>
-              <w:tc>
-                <w:tcPr>
-                  <w:tcW w:w="4905" w:type="dxa"/>
-                  <w:tcBorders>
-                    <w:top w:val="nil"/>
-                    <w:left w:val="nil"/>
-                    <w:bottom w:val="nil"/>
-                    <w:right w:val="nil"/>
-                  </w:tcBorders>
-                  <w:tcMar>
-                    <w:top w:w="0" w:type="dxa"/>
-                    <w:left w:w="0" w:type="dxa"/>
-                    <w:bottom w:w="0" w:type="dxa"/>
-                    <w:right w:w="0" w:type="dxa"/>
-                  </w:tcMar>
-                  <w:hideMark/>
-                </w:tcPr>
-                <w:p>
-                  <w:pPr>
-                    <w:pStyle w:val="western"/>
-                  </w:pPr>
-                  <w:r>
-                    <w:t>Il y a un ordinateur sur la table du professeur au nord</w:t>
-                  </w:r>
-                </w:p>
-              </w:tc>
-            </w:tr>
-            <w:tr>
-              <w:trPr>
-                <w:tblCellSpacing w:w="0" w:type="dxa"/>
-              </w:trPr>
-              <w:tc>
-                <w:tcPr>
-                  <w:tcW w:w="32767" w:type="dxa"/>
-                  <w:tcBorders>
-                    <w:top w:val="nil"/>
-                    <w:left w:val="nil"/>
-                    <w:bottom w:val="nil"/>
-                    <w:right w:val="nil"/>
-                  </w:tcBorders>
-                  <w:tcMar>
-                    <w:top w:w="0" w:type="dxa"/>
-                    <w:left w:w="0" w:type="dxa"/>
-                    <w:bottom w:w="0" w:type="dxa"/>
-                    <w:right w:w="0" w:type="dxa"/>
-                  </w:tcMar>
-                  <w:hideMark/>
-                </w:tcPr>
-                <w:p>
-                  <w:pPr>
-                    <w:pStyle w:val="western"/>
-                  </w:pPr>
-                  <w:proofErr w:type="gramStart"/>
-                  <w:r>
-                    <w:t>fenêtre</w:t>
-                  </w:r>
-                  <w:proofErr w:type="gramEnd"/>
-                </w:p>
-              </w:tc>
-              <w:tc>
-                <w:tcPr>
-                  <w:tcW w:w="4905" w:type="dxa"/>
-                  <w:tcBorders>
-                    <w:top w:val="nil"/>
-                    <w:left w:val="nil"/>
-                    <w:bottom w:val="nil"/>
-                    <w:right w:val="nil"/>
-                  </w:tcBorders>
-                  <w:tcMar>
-                    <w:top w:w="0" w:type="dxa"/>
-                    <w:left w:w="0" w:type="dxa"/>
-                    <w:bottom w:w="0" w:type="dxa"/>
-                    <w:right w:w="0" w:type="dxa"/>
-                  </w:tcMar>
-                  <w:hideMark/>
-                </w:tcPr>
-                <w:p>
-                  <w:pPr>
-                    <w:pStyle w:val="western"/>
-                  </w:pPr>
-                  <w:r>
-                    <w:t xml:space="preserve">Il y </w:t>
-                  </w:r>
-                  <w:proofErr w:type="gramStart"/>
-                  <w:r>
-                    <w:t>des fenêtre</w:t>
-                  </w:r>
-                  <w:proofErr w:type="gramEnd"/>
-                  <w:r>
-                    <w:t xml:space="preserve"> de 1m de large et 1.5m de hauteur. Il y en a 3 sur le mur opposer de la porte. </w:t>
-                  </w:r>
-                  <w:proofErr w:type="gramStart"/>
-                  <w:r>
-                    <w:t>qui</w:t>
-                  </w:r>
-                  <w:proofErr w:type="gramEnd"/>
-                  <w:r>
-                    <w:t xml:space="preserve"> sont espacer de la même chose</w:t>
-                  </w:r>
-                </w:p>
-              </w:tc>
-            </w:tr>
-            <w:tr>
-              <w:trPr>
-                <w:tblCellSpacing w:w="0" w:type="dxa"/>
-              </w:trPr>
-              <w:tc>
-                <w:tcPr>
-                  <w:tcW w:w="32767" w:type="dxa"/>
-                  <w:tcBorders>
-                    <w:top w:val="nil"/>
-                    <w:left w:val="nil"/>
-                    <w:bottom w:val="nil"/>
-                    <w:right w:val="nil"/>
-                  </w:tcBorders>
-                  <w:tcMar>
-                    <w:top w:w="0" w:type="dxa"/>
-                    <w:left w:w="0" w:type="dxa"/>
-                    <w:bottom w:w="0" w:type="dxa"/>
-                    <w:right w:w="0" w:type="dxa"/>
-                  </w:tcMar>
-                  <w:hideMark/>
-                </w:tcPr>
-                <w:p>
-                  <w:pPr>
-                    <w:pStyle w:val="western"/>
-                  </w:pPr>
-                  <w:proofErr w:type="gramStart"/>
-                  <w:r>
-                    <w:t>carte</w:t>
-                  </w:r>
-                  <w:proofErr w:type="gramEnd"/>
-                  <w:r>
-                    <w:t xml:space="preserve"> du monde</w:t>
-                  </w:r>
-                </w:p>
-              </w:tc>
-              <w:tc>
-                <w:tcPr>
-                  <w:tcW w:w="4905" w:type="dxa"/>
-                  <w:tcBorders>
-                    <w:top w:val="nil"/>
-                    <w:left w:val="nil"/>
-                    <w:bottom w:val="nil"/>
-                    <w:right w:val="nil"/>
-                  </w:tcBorders>
-                  <w:tcMar>
-                    <w:top w:w="0" w:type="dxa"/>
-                    <w:left w:w="0" w:type="dxa"/>
-                    <w:bottom w:w="0" w:type="dxa"/>
-                    <w:right w:w="0" w:type="dxa"/>
-                  </w:tcMar>
-                  <w:hideMark/>
-                </w:tcPr>
-                <w:p>
-                  <w:pPr>
-                    <w:pStyle w:val="western"/>
-                  </w:pPr>
-                  <w:proofErr w:type="gramStart"/>
-                  <w:r>
-                    <w:t>il</w:t>
-                  </w:r>
-                  <w:proofErr w:type="gramEnd"/>
-                  <w:r>
-                    <w:t xml:space="preserve"> y a une carte du monde qui est à 1.5m de hauteur. La carte fait 1m de large et 75cm de </w:t>
-                  </w:r>
-                  <w:r>
-                    <w:lastRenderedPageBreak/>
-                    <w:t>hauteur. Qui est à 2m de l'armoire sur le mur est.</w:t>
-                  </w:r>
-                </w:p>
-              </w:tc>
-            </w:tr>
-            <w:tr>
-              <w:trPr>
-                <w:tblCellSpacing w:w="0" w:type="dxa"/>
-              </w:trPr>
-              <w:tc>
-                <w:tcPr>
-                  <w:tcW w:w="32767" w:type="dxa"/>
-                  <w:tcBorders>
-                    <w:top w:val="nil"/>
-                    <w:left w:val="nil"/>
-                    <w:bottom w:val="nil"/>
-                    <w:right w:val="nil"/>
-                  </w:tcBorders>
-                  <w:tcMar>
-                    <w:top w:w="0" w:type="dxa"/>
-                    <w:left w:w="0" w:type="dxa"/>
-                    <w:bottom w:w="0" w:type="dxa"/>
-                    <w:right w:w="0" w:type="dxa"/>
-                  </w:tcMar>
-                  <w:hideMark/>
-                </w:tcPr>
-                <w:p>
-                  <w:pPr>
-                    <w:pStyle w:val="western"/>
-                  </w:pPr>
-                  <w:proofErr w:type="gramStart"/>
-                  <w:r>
-                    <w:lastRenderedPageBreak/>
-                    <w:t>armoire</w:t>
-                  </w:r>
-                  <w:proofErr w:type="gramEnd"/>
-                </w:p>
-              </w:tc>
-              <w:tc>
-                <w:tcPr>
-                  <w:tcW w:w="4905" w:type="dxa"/>
-                  <w:tcBorders>
-                    <w:top w:val="nil"/>
-                    <w:left w:val="nil"/>
-                    <w:bottom w:val="nil"/>
-                    <w:right w:val="nil"/>
-                  </w:tcBorders>
-                  <w:tcMar>
-                    <w:top w:w="0" w:type="dxa"/>
-                    <w:left w:w="0" w:type="dxa"/>
-                    <w:bottom w:w="0" w:type="dxa"/>
-                    <w:right w:w="0" w:type="dxa"/>
-                  </w:tcMar>
-                  <w:hideMark/>
-                </w:tcPr>
-                <w:p>
-                  <w:pPr>
-                    <w:pStyle w:val="western"/>
-                  </w:pPr>
-                  <w:r>
-                    <w:t>Il y a une grande armoire qui touche le mur sud qui fait 75cm de large et 2m de long</w:t>
-                  </w:r>
-                </w:p>
-              </w:tc>
-            </w:tr>
-            <w:tr>
-              <w:trPr>
-                <w:tblCellSpacing w:w="0" w:type="dxa"/>
-              </w:trPr>
-              <w:tc>
-                <w:tcPr>
-                  <w:tcW w:w="32767" w:type="dxa"/>
-                  <w:tcBorders>
-                    <w:top w:val="nil"/>
-                    <w:left w:val="nil"/>
-                    <w:bottom w:val="nil"/>
-                    <w:right w:val="nil"/>
-                  </w:tcBorders>
-                  <w:tcMar>
-                    <w:top w:w="0" w:type="dxa"/>
-                    <w:left w:w="0" w:type="dxa"/>
-                    <w:bottom w:w="0" w:type="dxa"/>
-                    <w:right w:w="0" w:type="dxa"/>
-                  </w:tcMar>
-                  <w:hideMark/>
-                </w:tcPr>
-                <w:p>
-                  <w:pPr>
-                    <w:pStyle w:val="western"/>
-                  </w:pPr>
-                  <w:r>
-                    <w:t>Plante</w:t>
-                  </w:r>
-                </w:p>
-              </w:tc>
-              <w:tc>
-                <w:tcPr>
-                  <w:tcW w:w="4905" w:type="dxa"/>
-                  <w:tcBorders>
-                    <w:top w:val="nil"/>
-                    <w:left w:val="nil"/>
-                    <w:bottom w:val="nil"/>
-                    <w:right w:val="nil"/>
-                  </w:tcBorders>
-                  <w:tcMar>
-                    <w:top w:w="0" w:type="dxa"/>
-                    <w:left w:w="0" w:type="dxa"/>
-                    <w:bottom w:w="0" w:type="dxa"/>
-                    <w:right w:w="0" w:type="dxa"/>
-                  </w:tcMar>
-                  <w:hideMark/>
-                </w:tcPr>
-                <w:p>
-                  <w:pPr>
-                    <w:pStyle w:val="western"/>
-                  </w:pPr>
-                  <w:r>
-                    <w:t>Il y a une plante au coin derrière le bureau.</w:t>
-                  </w:r>
-                </w:p>
-              </w:tc>
-            </w:tr>
-            <w:tr>
-              <w:trPr>
-                <w:tblCellSpacing w:w="0" w:type="dxa"/>
-              </w:trPr>
-              <w:tc>
-                <w:tcPr>
-                  <w:tcW w:w="32767" w:type="dxa"/>
-                  <w:tcBorders>
-                    <w:top w:val="nil"/>
-                    <w:left w:val="nil"/>
-                    <w:bottom w:val="nil"/>
-                    <w:right w:val="nil"/>
-                  </w:tcBorders>
-                  <w:tcMar>
-                    <w:top w:w="0" w:type="dxa"/>
-                    <w:left w:w="0" w:type="dxa"/>
-                    <w:bottom w:w="0" w:type="dxa"/>
-                    <w:right w:w="0" w:type="dxa"/>
-                  </w:tcMar>
-                  <w:hideMark/>
-                </w:tcPr>
-                <w:p>
-                  <w:pPr>
-                    <w:pStyle w:val="western"/>
-                  </w:pPr>
-                  <w:proofErr w:type="gramStart"/>
-                  <w:r>
-                    <w:t>chaise</w:t>
-                  </w:r>
-                  <w:proofErr w:type="gramEnd"/>
-                </w:p>
-              </w:tc>
-              <w:tc>
-                <w:tcPr>
-                  <w:tcW w:w="4905" w:type="dxa"/>
-                  <w:tcBorders>
-                    <w:top w:val="nil"/>
-                    <w:left w:val="nil"/>
-                    <w:bottom w:val="nil"/>
-                    <w:right w:val="nil"/>
-                  </w:tcBorders>
-                  <w:tcMar>
-                    <w:top w:w="0" w:type="dxa"/>
-                    <w:left w:w="0" w:type="dxa"/>
-                    <w:bottom w:w="0" w:type="dxa"/>
-                    <w:right w:w="0" w:type="dxa"/>
-                  </w:tcMar>
-                  <w:hideMark/>
-                </w:tcPr>
-                <w:p>
-                  <w:pPr>
-                    <w:pStyle w:val="western"/>
-                  </w:pPr>
-                  <w:r>
-                    <w:t xml:space="preserve">Il y a une chaise </w:t>
-                  </w:r>
-                  <w:proofErr w:type="gramStart"/>
-                  <w:r>
-                    <w:t>au milieux</w:t>
-                  </w:r>
-                  <w:proofErr w:type="gramEnd"/>
-                  <w:r>
-                    <w:t xml:space="preserve"> de chaque table</w:t>
-                  </w:r>
-                </w:p>
-              </w:tc>
-            </w:tr>
-            <w:tr>
-              <w:trPr>
-                <w:tblCellSpacing w:w="0" w:type="dxa"/>
-              </w:trPr>
-              <w:tc>
-                <w:tcPr>
-                  <w:tcW w:w="32767" w:type="dxa"/>
-                  <w:tcBorders>
-                    <w:top w:val="nil"/>
-                    <w:left w:val="nil"/>
-                    <w:bottom w:val="nil"/>
-                    <w:right w:val="nil"/>
-                  </w:tcBorders>
-                  <w:tcMar>
-                    <w:top w:w="0" w:type="dxa"/>
-                    <w:left w:w="0" w:type="dxa"/>
-                    <w:bottom w:w="0" w:type="dxa"/>
-                    <w:right w:w="0" w:type="dxa"/>
-                  </w:tcMar>
-                  <w:hideMark/>
-                </w:tcPr>
-                <w:p>
-                  <w:pPr>
-                    <w:pStyle w:val="western"/>
-                  </w:pPr>
-                  <w:proofErr w:type="gramStart"/>
-                  <w:r>
-                    <w:t>tableau</w:t>
-                  </w:r>
-                  <w:proofErr w:type="gramEnd"/>
-                </w:p>
-              </w:tc>
-              <w:tc>
-                <w:tcPr>
-                  <w:tcW w:w="4905" w:type="dxa"/>
-                  <w:tcBorders>
-                    <w:top w:val="nil"/>
-                    <w:left w:val="nil"/>
-                    <w:bottom w:val="nil"/>
-                    <w:right w:val="nil"/>
-                  </w:tcBorders>
-                  <w:tcMar>
-                    <w:top w:w="0" w:type="dxa"/>
-                    <w:left w:w="0" w:type="dxa"/>
-                    <w:bottom w:w="0" w:type="dxa"/>
-                    <w:right w:w="0" w:type="dxa"/>
-                  </w:tcMar>
-                  <w:hideMark/>
-                </w:tcPr>
-                <w:p>
-                  <w:pPr>
-                    <w:pStyle w:val="western"/>
-                  </w:pPr>
-                  <w:r>
-                    <w:t xml:space="preserve">Il y a un tableau de hockey </w:t>
-                  </w:r>
-                  <w:proofErr w:type="gramStart"/>
-                  <w:r>
-                    <w:t>au milieux</w:t>
-                  </w:r>
-                  <w:proofErr w:type="gramEnd"/>
-                  <w:r>
-                    <w:t xml:space="preserve"> du mur EST</w:t>
-                  </w:r>
-                </w:p>
-              </w:tc>
-            </w:tr>
-          </w:tbl>
-          <w:p>
-            <w:pPr>
-              <w:pStyle w:val="western"/>
-              <w:spacing w:after="0" w:line="240" w:lineRule="auto"/>
-            </w:pPr>
-          </w:p>
-        </w:tc>
-      </w:tr>
-    </w:tbl>
-    <w:p>
-      <w:pPr>
-        <w:pStyle w:val="western"/>
-        <w:spacing w:after="0" w:line="240" w:lineRule="auto"/>
-      </w:pPr>
-    </w:p>
-    <w:p>
-      <w:pPr>
         <w:pStyle w:val="Retraitcorpsdetexte"/>
       </w:pPr>
     </w:p>
@@ -6274,7 +5316,6 @@
       <w:bookmarkEnd w:id="22"/>
       <w:bookmarkEnd w:id="23"/>
       <w:r>
-        <w:lastRenderedPageBreak/>
         <w:t>Implémentations spécifiques</w:t>
       </w:r>
       <w:bookmarkEnd w:id="27"/>
@@ -6355,6 +5396,7 @@
       <w:bookmarkStart w:id="29" w:name="_Toc165969648"/>
       <w:bookmarkStart w:id="30" w:name="_Toc128323772"/>
       <w:r>
+        <w:lastRenderedPageBreak/>
         <w:t>Réalisation</w:t>
       </w:r>
       <w:bookmarkEnd w:id="28"/>
@@ -6806,7 +5848,6 @@
       <w:bookmarkStart w:id="50" w:name="_Toc165969656"/>
       <w:bookmarkStart w:id="51" w:name="_Toc128323783"/>
       <w:r>
-        <w:lastRenderedPageBreak/>
         <w:t>Bilan personnel</w:t>
       </w:r>
       <w:bookmarkEnd w:id="50"/>
@@ -6900,6 +5941,7 @@
       <w:bookmarkStart w:id="53" w:name="_Toc165969657"/>
       <w:bookmarkStart w:id="54" w:name="_Toc128323784"/>
       <w:r>
+        <w:lastRenderedPageBreak/>
         <w:t>Divers</w:t>
       </w:r>
       <w:bookmarkEnd w:id="52"/>
@@ -7148,20 +6190,14 @@
             </w:rPr>
             <w:t> :</w:t>
           </w:r>
-          <w:r>
-            <w:fldChar w:fldCharType="begin"/>
-          </w:r>
-          <w:r>
-            <w:instrText xml:space="preserve"> AUTHOR   \* MERGEFORMAT </w:instrText>
-          </w:r>
-          <w:r>
-            <w:rPr>
-              <w:rFonts w:cs="Arial"/>
-              <w:noProof/>
-              <w:szCs w:val="16"/>
-            </w:rPr>
-            <w:fldChar w:fldCharType="end"/>
-          </w:r>
+          <w:fldSimple w:instr=" AUTHOR   \* MERGEFORMAT ">
+            <w:r>
+              <w:rPr>
+                <w:noProof/>
+              </w:rPr>
+              <w:t>Mathieu Bamert</w:t>
+            </w:r>
+          </w:fldSimple>
         </w:p>
         <w:p>
           <w:pPr>
@@ -7292,6 +6328,15 @@
           </w:r>
           <w:r>
             <w:instrText xml:space="preserve"> LASTSAVEDBY   \* MERGEFORMAT </w:instrText>
+          </w:r>
+          <w:r>
+            <w:fldChar w:fldCharType="separate"/>
+          </w:r>
+          <w:r>
+            <w:rPr>
+              <w:noProof/>
+            </w:rPr>
+            <w:t>Mathieu Bamert</w:t>
           </w:r>
           <w:r>
             <w:rPr>
@@ -7471,7 +6516,7 @@
               <w:noProof/>
               <w:szCs w:val="16"/>
             </w:rPr>
-            <w:t>04.09.2009 15:21</w:t>
+            <w:t>16.04.2024 15:41</w:t>
           </w:r>
           <w:r>
             <w:rPr>
@@ -7514,7 +6559,7 @@
                 <w:noProof/>
                 <w:szCs w:val="16"/>
               </w:rPr>
-              <w:t>1</w:t>
+              <w:t>2</w:t>
             </w:r>
           </w:fldSimple>
           <w:r>
@@ -7551,7 +6596,7 @@
               <w:noProof/>
               <w:szCs w:val="16"/>
             </w:rPr>
-            <w:t>00.00.0000 00:00</w:t>
+            <w:t>16.04.2024 15:41</w:t>
           </w:r>
           <w:r>
             <w:rPr>
@@ -7584,7 +6629,13 @@
                 <w:noProof/>
                 <w:szCs w:val="16"/>
               </w:rPr>
-              <w:t>Document1</w:t>
+              <w:t>Rapport</w:t>
+            </w:r>
+            <w:r>
+              <w:rPr>
+                <w:noProof/>
+              </w:rPr>
+              <w:t xml:space="preserve"> module 306</w:t>
             </w:r>
           </w:fldSimple>
         </w:p>
@@ -7793,7 +6844,7 @@
         <v:path o:extrusionok="f" gradientshapeok="t" o:connecttype="rect"/>
         <o:lock v:ext="edit" aspectratio="t"/>
       </v:shapetype>
-      <v:shape id="_x0000_i1031" type="#_x0000_t75" style="width:12pt;height:12pt" o:bullet="t">
+      <v:shape id="_x0000_i1054" type="#_x0000_t75" style="width:12pt;height:12pt" o:bullet="t">
         <v:imagedata r:id="rId1" o:title="BD10263_"/>
       </v:shape>
     </w:pict>
@@ -8223,7 +7274,7 @@
   <w:abstractNum w:abstractNumId="4" w15:restartNumberingAfterBreak="0">
     <w:nsid w:val="2A8F67FD"/>
     <w:multiLevelType w:val="multilevel"/>
-    <w:tmpl w:val="08EA5668"/>
+    <w:tmpl w:val="7C24CEBA"/>
     <w:lvl w:ilvl="0">
       <w:start w:val="1"/>
       <w:numFmt w:val="decimal"/>
@@ -8493,6 +7544,36 @@
   </w:num>
   <w:num w:numId="6" w16cid:durableId="459957811">
     <w:abstractNumId w:val="1"/>
+  </w:num>
+  <w:num w:numId="7" w16cid:durableId="1849057494">
+    <w:abstractNumId w:val="4"/>
+    <w:lvlOverride w:ilvl="0">
+      <w:startOverride w:val="1"/>
+    </w:lvlOverride>
+    <w:lvlOverride w:ilvl="1">
+      <w:startOverride w:val="1"/>
+    </w:lvlOverride>
+    <w:lvlOverride w:ilvl="2">
+      <w:startOverride w:val="1"/>
+    </w:lvlOverride>
+    <w:lvlOverride w:ilvl="3">
+      <w:startOverride w:val="1"/>
+    </w:lvlOverride>
+    <w:lvlOverride w:ilvl="4">
+      <w:startOverride w:val="1"/>
+    </w:lvlOverride>
+    <w:lvlOverride w:ilvl="5">
+      <w:startOverride w:val="1"/>
+    </w:lvlOverride>
+    <w:lvlOverride w:ilvl="6">
+      <w:startOverride w:val="1"/>
+    </w:lvlOverride>
+    <w:lvlOverride w:ilvl="7">
+      <w:startOverride w:val="1"/>
+    </w:lvlOverride>
+    <w:lvlOverride w:ilvl="8">
+      <w:startOverride w:val="1"/>
+    </w:lvlOverride>
   </w:num>
   <w:numIdMacAtCleanup w:val="6"/>
 </w:numbering>

</xml_diff>

<commit_message>
Créer le pdf su rapport
</commit_message>
<xml_diff>
--- a/Personnel/Rapport module 306.docx
+++ b/Personnel/Rapport module 306.docx
@@ -3937,9 +3937,9 @@
       <w:pPr>
         <w:pStyle w:val="Titre2"/>
       </w:pPr>
-      <w:bookmarkStart w:id="3" w:name="_Toc532179969"/>
-      <w:bookmarkStart w:id="4" w:name="_Toc165969639"/>
-      <w:bookmarkStart w:id="5" w:name="_Toc166000352"/>
+      <w:bookmarkStart w:id="3" w:name="_Toc166000352"/>
+      <w:bookmarkStart w:id="4" w:name="_Toc532179969"/>
+      <w:bookmarkStart w:id="5" w:name="_Toc165969639"/>
       <w:r>
         <w:t>T</w:t>
       </w:r>
@@ -3949,7 +3949,7 @@
       <w:r>
         <w:t>e</w:t>
       </w:r>
-      <w:bookmarkEnd w:id="5"/>
+      <w:bookmarkEnd w:id="3"/>
     </w:p>
     <w:p>
       <w:pPr>
@@ -4635,8 +4635,8 @@
       <w:r>
         <w:t>Planification</w:t>
       </w:r>
-      <w:bookmarkEnd w:id="3"/>
       <w:bookmarkEnd w:id="4"/>
+      <w:bookmarkEnd w:id="5"/>
       <w:r>
         <w:t xml:space="preserve"> Initiale</w:t>
       </w:r>
@@ -6186,15 +6186,15 @@
       <w:pPr>
         <w:pStyle w:val="Titre2"/>
       </w:pPr>
-      <w:bookmarkStart w:id="25" w:name="_Toc532179964"/>
-      <w:bookmarkStart w:id="26" w:name="_Toc165969648"/>
-      <w:bookmarkStart w:id="27" w:name="_Toc166000368"/>
+      <w:bookmarkStart w:id="25" w:name="_Toc166000368"/>
+      <w:bookmarkStart w:id="26" w:name="_Toc532179964"/>
+      <w:bookmarkStart w:id="27" w:name="_Toc165969648"/>
       <w:bookmarkEnd w:id="23"/>
       <w:bookmarkEnd w:id="24"/>
       <w:r>
         <w:t>D13 Salle de classe</w:t>
       </w:r>
-      <w:bookmarkEnd w:id="27"/>
+      <w:bookmarkEnd w:id="25"/>
     </w:p>
     <w:p>
       <w:r>
@@ -9207,8 +9207,8 @@
       <w:r>
         <w:t>Réalisation</w:t>
       </w:r>
-      <w:bookmarkEnd w:id="25"/>
       <w:bookmarkEnd w:id="26"/>
+      <w:bookmarkEnd w:id="27"/>
       <w:bookmarkEnd w:id="34"/>
     </w:p>
     <w:p>
@@ -9554,14 +9554,14 @@
       <w:pPr>
         <w:pStyle w:val="Titre2"/>
       </w:pPr>
-      <w:bookmarkStart w:id="43" w:name="_Toc532179968"/>
-      <w:bookmarkStart w:id="44" w:name="_Toc165969652"/>
-      <w:bookmarkStart w:id="45" w:name="_Ref308525868"/>
-      <w:bookmarkStart w:id="46" w:name="_Toc166000382"/>
+      <w:bookmarkStart w:id="43" w:name="_Toc166000382"/>
+      <w:bookmarkStart w:id="44" w:name="_Toc532179968"/>
+      <w:bookmarkStart w:id="45" w:name="_Toc165969652"/>
+      <w:bookmarkStart w:id="46" w:name="_Ref308525868"/>
       <w:r>
         <w:t>Stratégie de test</w:t>
       </w:r>
-      <w:bookmarkEnd w:id="46"/>
+      <w:bookmarkEnd w:id="43"/>
     </w:p>
     <w:p>
       <w:pPr>
@@ -9579,9 +9579,9 @@
       <w:r>
         <w:t>Dossier des tests</w:t>
       </w:r>
-      <w:bookmarkEnd w:id="43"/>
       <w:bookmarkEnd w:id="44"/>
       <w:bookmarkEnd w:id="45"/>
+      <w:bookmarkEnd w:id="46"/>
       <w:bookmarkEnd w:id="47"/>
     </w:p>
     <w:p>
@@ -10055,31 +10055,16 @@
             </w:rPr>
             <w:t> :</w:t>
           </w:r>
-          <w:r>
-            <w:fldChar w:fldCharType="begin"/>
-          </w:r>
-          <w:r>
-            <w:instrText xml:space="preserve"> AUTHOR   \* MERGEFORMAT </w:instrText>
-          </w:r>
-          <w:r>
-            <w:fldChar w:fldCharType="separate"/>
-          </w:r>
-          <w:r>
-            <w:rPr>
-              <w:rFonts w:cs="Arial"/>
-              <w:noProof/>
-              <w:szCs w:val="16"/>
-            </w:rPr>
-            <w:t>Mathieu Bamert</w:t>
-          </w:r>
-          <w:r>
-            <w:rPr>
-              <w:rFonts w:cs="Arial"/>
-              <w:noProof/>
-              <w:szCs w:val="16"/>
-            </w:rPr>
-            <w:fldChar w:fldCharType="end"/>
-          </w:r>
+          <w:fldSimple w:instr=" AUTHOR   \* MERGEFORMAT ">
+            <w:r>
+              <w:rPr>
+                <w:rFonts w:cs="Arial"/>
+                <w:noProof/>
+                <w:szCs w:val="16"/>
+              </w:rPr>
+              <w:t>Mathieu Bamert</w:t>
+            </w:r>
+          </w:fldSimple>
         </w:p>
         <w:p>
           <w:pPr>
@@ -10210,6 +10195,15 @@
           </w:r>
           <w:r>
             <w:instrText xml:space="preserve"> LASTSAVEDBY   \* MERGEFORMAT </w:instrText>
+          </w:r>
+          <w:r>
+            <w:fldChar w:fldCharType="separate"/>
+          </w:r>
+          <w:r>
+            <w:rPr>
+              <w:noProof/>
+            </w:rPr>
+            <w:t>Mathieu Bamert</w:t>
           </w:r>
           <w:r>
             <w:rPr>
@@ -10389,7 +10383,7 @@
               <w:noProof/>
               <w:szCs w:val="16"/>
             </w:rPr>
-            <w:t>04.09.2009 15:21</w:t>
+            <w:t>07.05.2024 18:53</w:t>
           </w:r>
           <w:r>
             <w:rPr>
@@ -10434,31 +10428,16 @@
             </w:rPr>
             <w:t xml:space="preserve"> </w:t>
           </w:r>
-          <w:r>
-            <w:fldChar w:fldCharType="begin"/>
-          </w:r>
-          <w:r>
-            <w:instrText xml:space="preserve"> REVNUM   \* MERGEFORMAT </w:instrText>
-          </w:r>
-          <w:r>
-            <w:fldChar w:fldCharType="separate"/>
-          </w:r>
-          <w:r>
-            <w:rPr>
-              <w:rFonts w:cs="Arial"/>
-              <w:noProof/>
-              <w:szCs w:val="16"/>
-            </w:rPr>
-            <w:t>1</w:t>
-          </w:r>
-          <w:r>
-            <w:rPr>
-              <w:rFonts w:cs="Arial"/>
-              <w:noProof/>
-              <w:szCs w:val="16"/>
-            </w:rPr>
-            <w:fldChar w:fldCharType="end"/>
-          </w:r>
+          <w:fldSimple w:instr=" REVNUM   \* MERGEFORMAT ">
+            <w:r>
+              <w:rPr>
+                <w:rFonts w:cs="Arial"/>
+                <w:noProof/>
+                <w:szCs w:val="16"/>
+              </w:rPr>
+              <w:t>32</w:t>
+            </w:r>
+          </w:fldSimple>
           <w:r>
             <w:rPr>
               <w:rFonts w:cs="Arial"/>
@@ -10493,7 +10472,7 @@
               <w:noProof/>
               <w:szCs w:val="16"/>
             </w:rPr>
-            <w:t>06.05.2024 12:18</w:t>
+            <w:t>07.05.2024 18:53</w:t>
           </w:r>
           <w:r>
             <w:rPr>
@@ -10519,31 +10498,22 @@
               <w:szCs w:val="16"/>
             </w:rPr>
           </w:pPr>
-          <w:r>
-            <w:fldChar w:fldCharType="begin"/>
-          </w:r>
-          <w:r>
-            <w:instrText xml:space="preserve"> FILENAME  \* FirstCap  \* MERGEFORMAT </w:instrText>
-          </w:r>
-          <w:r>
-            <w:fldChar w:fldCharType="separate"/>
-          </w:r>
-          <w:r>
-            <w:rPr>
-              <w:rFonts w:cs="Arial"/>
-              <w:noProof/>
-              <w:szCs w:val="16"/>
-            </w:rPr>
-            <w:t>Document1</w:t>
-          </w:r>
-          <w:r>
-            <w:rPr>
-              <w:rFonts w:cs="Arial"/>
-              <w:noProof/>
-              <w:szCs w:val="16"/>
-            </w:rPr>
-            <w:fldChar w:fldCharType="end"/>
-          </w:r>
+          <w:fldSimple w:instr=" FILENAME  \* FirstCap  \* MERGEFORMAT ">
+            <w:r>
+              <w:rPr>
+                <w:rFonts w:cs="Arial"/>
+                <w:noProof/>
+                <w:szCs w:val="16"/>
+              </w:rPr>
+              <w:t>Rapport</w:t>
+            </w:r>
+            <w:r>
+              <w:rPr>
+                <w:noProof/>
+              </w:rPr>
+              <w:t xml:space="preserve"> module 306</w:t>
+            </w:r>
+          </w:fldSimple>
         </w:p>
       </w:tc>
     </w:tr>
@@ -11800,27 +11770,9 @@
   </w:num>
   <w:num w:numId="10" w16cid:durableId="1793672994">
     <w:abstractNumId w:val="5"/>
-    <w:lvlOverride w:ilvl="0"/>
-    <w:lvlOverride w:ilvl="1"/>
-    <w:lvlOverride w:ilvl="2"/>
-    <w:lvlOverride w:ilvl="3"/>
-    <w:lvlOverride w:ilvl="4"/>
-    <w:lvlOverride w:ilvl="5"/>
-    <w:lvlOverride w:ilvl="6"/>
-    <w:lvlOverride w:ilvl="7"/>
-    <w:lvlOverride w:ilvl="8"/>
   </w:num>
   <w:num w:numId="11" w16cid:durableId="1436557512">
     <w:abstractNumId w:val="5"/>
-    <w:lvlOverride w:ilvl="0"/>
-    <w:lvlOverride w:ilvl="1"/>
-    <w:lvlOverride w:ilvl="2"/>
-    <w:lvlOverride w:ilvl="3"/>
-    <w:lvlOverride w:ilvl="4"/>
-    <w:lvlOverride w:ilvl="5"/>
-    <w:lvlOverride w:ilvl="6"/>
-    <w:lvlOverride w:ilvl="7"/>
-    <w:lvlOverride w:ilvl="8"/>
   </w:num>
   <w:numIdMacAtCleanup w:val="6"/>
 </w:numbering>
@@ -13262,14 +13214,6 @@
 </file>
 
 <file path=customXml/item1.xml><?xml version="1.0" encoding="utf-8"?>
-<p:properties xmlns:p="http://schemas.microsoft.com/office/2006/metadata/properties" xmlns:xsi="http://www.w3.org/2001/XMLSchema-instance" xmlns:pc="http://schemas.microsoft.com/office/infopath/2007/PartnerControls">
-  <documentManagement>
-    <_activity xmlns="fcccc220-c6b9-4076-850d-f5e42563a571" xsi:nil="true"/>
-  </documentManagement>
-</p:properties>
-</file>
-
-<file path=customXml/item2.xml><?xml version="1.0" encoding="utf-8"?>
 <?mso-contentType ?>
 <FormTemplates xmlns="http://schemas.microsoft.com/sharepoint/v3/contenttype/forms">
   <Display>DocumentLibraryForm</Display>
@@ -13278,11 +13222,15 @@
 </FormTemplates>
 </file>
 
-<file path=customXml/item3.xml><?xml version="1.0" encoding="utf-8"?>
-<b:Sources xmlns:b="http://schemas.openxmlformats.org/officeDocument/2006/bibliography" xmlns="http://schemas.openxmlformats.org/officeDocument/2006/bibliography" SelectedStyle="\APA.XSL" StyleName="APA"/>
+<file path=customXml/item2.xml><?xml version="1.0" encoding="utf-8"?>
+<p:properties xmlns:p="http://schemas.microsoft.com/office/2006/metadata/properties" xmlns:xsi="http://www.w3.org/2001/XMLSchema-instance" xmlns:pc="http://schemas.microsoft.com/office/infopath/2007/PartnerControls">
+  <documentManagement>
+    <_activity xmlns="fcccc220-c6b9-4076-850d-f5e42563a571" xsi:nil="true"/>
+  </documentManagement>
+</p:properties>
 </file>
 
-<file path=customXml/item4.xml><?xml version="1.0" encoding="utf-8"?>
+<file path=customXml/item3.xml><?xml version="1.0" encoding="utf-8"?>
 <ct:contentTypeSchema xmlns:ct="http://schemas.microsoft.com/office/2006/metadata/contentType" xmlns:ma="http://schemas.microsoft.com/office/2006/metadata/properties/metaAttributes" ct:_="" ma:_="" ma:contentTypeName="Document" ma:contentTypeID="0x010100E8692D16FABC7649A0E0051487714BFF" ma:contentTypeVersion="14" ma:contentTypeDescription="Crée un document." ma:contentTypeScope="" ma:versionID="ab99dfe9bd6244bf95502747b07140ff">
   <xsd:schema xmlns:xsd="http://www.w3.org/2001/XMLSchema" xmlns:xs="http://www.w3.org/2001/XMLSchema" xmlns:p="http://schemas.microsoft.com/office/2006/metadata/properties" xmlns:ns3="fcccc220-c6b9-4076-850d-f5e42563a571" xmlns:ns4="e7f151b8-51d7-4647-8ad5-935b9ffd0765" targetNamespace="http://schemas.microsoft.com/office/2006/metadata/properties" ma:root="true" ma:fieldsID="8363aa544bda777c2140c671336103b9" ns3:_="" ns4:_="">
     <xsd:import namespace="fcccc220-c6b9-4076-850d-f5e42563a571"/>
@@ -13509,24 +13457,11 @@
 </ct:contentTypeSchema>
 </file>
 
-<file path=customXml/itemProps1.xml><?xml version="1.0" encoding="utf-8"?>
-<ds:datastoreItem xmlns:ds="http://schemas.openxmlformats.org/officeDocument/2006/customXml" ds:itemID="{2319CDB8-A2CD-412D-8359-13E6B4DF1FF4}">
-  <ds:schemaRefs>
-    <ds:schemaRef ds:uri="http://purl.org/dc/dcmitype/"/>
-    <ds:schemaRef ds:uri="e7f151b8-51d7-4647-8ad5-935b9ffd0765"/>
-    <ds:schemaRef ds:uri="http://schemas.openxmlformats.org/package/2006/metadata/core-properties"/>
-    <ds:schemaRef ds:uri="http://www.w3.org/XML/1998/namespace"/>
-    <ds:schemaRef ds:uri="http://schemas.microsoft.com/office/2006/metadata/properties"/>
-    <ds:schemaRef ds:uri="http://schemas.microsoft.com/office/2006/documentManagement/types"/>
-    <ds:schemaRef ds:uri="fcccc220-c6b9-4076-850d-f5e42563a571"/>
-    <ds:schemaRef ds:uri="http://purl.org/dc/elements/1.1/"/>
-    <ds:schemaRef ds:uri="http://schemas.microsoft.com/office/infopath/2007/PartnerControls"/>
-    <ds:schemaRef ds:uri="http://purl.org/dc/terms/"/>
-  </ds:schemaRefs>
-</ds:datastoreItem>
+<file path=customXml/item4.xml><?xml version="1.0" encoding="utf-8"?>
+<b:Sources xmlns:b="http://schemas.openxmlformats.org/officeDocument/2006/bibliography" xmlns="http://schemas.openxmlformats.org/officeDocument/2006/bibliography" SelectedStyle="\APA.XSL" StyleName="APA"/>
 </file>
 
-<file path=customXml/itemProps2.xml><?xml version="1.0" encoding="utf-8"?>
+<file path=customXml/itemProps1.xml><?xml version="1.0" encoding="utf-8"?>
 <ds:datastoreItem xmlns:ds="http://schemas.openxmlformats.org/officeDocument/2006/customXml" ds:itemID="{6C3F7A66-EDE3-46FD-83EB-3C265E5D2669}">
   <ds:schemaRefs>
     <ds:schemaRef ds:uri="http://schemas.microsoft.com/sharepoint/v3/contenttype/forms"/>
@@ -13534,15 +13469,24 @@
 </ds:datastoreItem>
 </file>
 
-<file path=customXml/itemProps3.xml><?xml version="1.0" encoding="utf-8"?>
-<ds:datastoreItem xmlns:ds="http://schemas.openxmlformats.org/officeDocument/2006/customXml" ds:itemID="{C8C35155-3E6A-4058-B6E4-303717845E3B}">
+<file path=customXml/itemProps2.xml><?xml version="1.0" encoding="utf-8"?>
+<ds:datastoreItem xmlns:ds="http://schemas.openxmlformats.org/officeDocument/2006/customXml" ds:itemID="{2319CDB8-A2CD-412D-8359-13E6B4DF1FF4}">
   <ds:schemaRefs>
-    <ds:schemaRef ds:uri="http://schemas.openxmlformats.org/officeDocument/2006/bibliography"/>
+    <ds:schemaRef ds:uri="http://schemas.microsoft.com/office/2006/documentManagement/types"/>
+    <ds:schemaRef ds:uri="fcccc220-c6b9-4076-850d-f5e42563a571"/>
+    <ds:schemaRef ds:uri="http://schemas.microsoft.com/office/infopath/2007/PartnerControls"/>
+    <ds:schemaRef ds:uri="http://purl.org/dc/terms/"/>
+    <ds:schemaRef ds:uri="http://purl.org/dc/elements/1.1/"/>
+    <ds:schemaRef ds:uri="http://schemas.openxmlformats.org/package/2006/metadata/core-properties"/>
+    <ds:schemaRef ds:uri="http://www.w3.org/XML/1998/namespace"/>
+    <ds:schemaRef ds:uri="e7f151b8-51d7-4647-8ad5-935b9ffd0765"/>
+    <ds:schemaRef ds:uri="http://schemas.microsoft.com/office/2006/metadata/properties"/>
+    <ds:schemaRef ds:uri="http://purl.org/dc/dcmitype/"/>
   </ds:schemaRefs>
 </ds:datastoreItem>
 </file>
 
-<file path=customXml/itemProps4.xml><?xml version="1.0" encoding="utf-8"?>
+<file path=customXml/itemProps3.xml><?xml version="1.0" encoding="utf-8"?>
 <ds:datastoreItem xmlns:ds="http://schemas.openxmlformats.org/officeDocument/2006/customXml" ds:itemID="{BE45B15F-7D8D-4C7E-BEA1-5D9AEE39406F}">
   <ds:schemaRefs>
     <ds:schemaRef ds:uri="http://schemas.microsoft.com/office/2006/metadata/contentType"/>
@@ -13559,4 +13503,12 @@
     <ds:schemaRef ds:uri="http://schemas.microsoft.com/internal/obd"/>
   </ds:schemaRefs>
 </ds:datastoreItem>
+</file>
+
+<file path=customXml/itemProps4.xml><?xml version="1.0" encoding="utf-8"?>
+<ds:datastoreItem xmlns:ds="http://schemas.openxmlformats.org/officeDocument/2006/customXml" ds:itemID="{C8C35155-3E6A-4058-B6E4-303717845E3B}">
+  <ds:schemaRefs>
+    <ds:schemaRef ds:uri="http://schemas.openxmlformats.org/officeDocument/2006/bibliography"/>
+  </ds:schemaRefs>
+</ds:datastoreItem>
 </file>
</xml_diff>